<commit_message>
Update Testing - Assignment 3.docx
</commit_message>
<xml_diff>
--- a/A3/Testing - Assignment 3.docx
+++ b/A3/Testing - Assignment 3.docx
@@ -3,736 +3,1977 @@
 <w:document xmlns:wpc="http://schemas.microsoft.com/office/word/2010/wordprocessingCanvas" xmlns:cx="http://schemas.microsoft.com/office/drawing/2014/chartex" xmlns:cx1="http://schemas.microsoft.com/office/drawing/2015/9/8/chartex" xmlns:cx2="http://schemas.microsoft.com/office/drawing/2015/10/21/chartex" xmlns:cx3="http://schemas.microsoft.com/office/drawing/2016/5/9/chartex" xmlns:cx4="http://schemas.microsoft.com/office/drawing/2016/5/10/chartex" xmlns:cx5="http://schemas.microsoft.com/office/drawing/2016/5/11/chartex" xmlns:cx6="http://schemas.microsoft.com/office/drawing/2016/5/12/chartex" xmlns:cx7="http://schemas.microsoft.com/office/drawing/2016/5/13/chartex" xmlns:cx8="http://schemas.microsoft.com/office/drawing/2016/5/14/chartex" xmlns:mc="http://schemas.openxmlformats.org/markup-compatibility/2006" xmlns:aink="http://schemas.microsoft.com/office/drawing/2016/ink" xmlns:am3d="http://schemas.microsoft.com/office/drawing/2017/model3d" xmlns:o="urn:schemas-microsoft-com:office:office" xmlns:r="http://schemas.openxmlformats.org/officeDocument/2006/relationships" xmlns:m="http://schemas.openxmlformats.org/officeDocument/2006/math" xmlns:v="urn:schemas-microsoft-com:vml" xmlns:wp14="http://schemas.microsoft.com/office/word/2010/wordprocessingDrawing" xmlns:wp="http://schemas.openxmlformats.org/drawingml/2006/wordprocessingDrawing" xmlns:w10="urn:schemas-microsoft-com:office:word" xmlns:w="http://schemas.openxmlformats.org/wordprocessingml/2006/main" xmlns:w14="http://schemas.microsoft.com/office/word/2010/wordml" xmlns:w15="http://schemas.microsoft.com/office/word/2012/wordml" xmlns:w16cex="http://schemas.microsoft.com/office/word/2018/wordml/cex" xmlns:w16cid="http://schemas.microsoft.com/office/word/2016/wordml/cid" xmlns:w16="http://schemas.microsoft.com/office/word/2018/wordml" xmlns:w16se="http://schemas.microsoft.com/office/word/2015/wordml/symex" xmlns:wpg="http://schemas.microsoft.com/office/word/2010/wordprocessingGroup" xmlns:wpi="http://schemas.microsoft.com/office/word/2010/wordprocessingInk" xmlns:wne="http://schemas.microsoft.com/office/word/2006/wordml" xmlns:wps="http://schemas.microsoft.com/office/word/2010/wordprocessingShape" mc:Ignorable="w14 w15 w16se w16cid w16 w16cex wp14">
   <w:body>
     <w:p>
-      <w:r>
+      <w:pPr>
+        <w:rPr>
+          <w:rFonts w:asciiTheme="minorHAnsi" w:hAnsiTheme="minorHAnsi" w:cstheme="minorHAnsi"/>
+          <w:sz w:val="28"/>
+          <w:szCs w:val="28"/>
+        </w:rPr>
+      </w:pPr>
+      <w:r>
+        <w:rPr>
+          <w:rFonts w:asciiTheme="minorHAnsi" w:hAnsiTheme="minorHAnsi" w:cstheme="minorHAnsi"/>
+          <w:sz w:val="28"/>
+          <w:szCs w:val="28"/>
+        </w:rPr>
         <w:t>Testing throughout the development</w:t>
       </w:r>
       <w:r>
+        <w:rPr>
+          <w:rFonts w:asciiTheme="minorHAnsi" w:hAnsiTheme="minorHAnsi" w:cstheme="minorHAnsi"/>
+          <w:sz w:val="28"/>
+          <w:szCs w:val="28"/>
+        </w:rPr>
         <w:t>al</w:t>
       </w:r>
       <w:r>
+        <w:rPr>
+          <w:rFonts w:asciiTheme="minorHAnsi" w:hAnsiTheme="minorHAnsi" w:cstheme="minorHAnsi"/>
+          <w:sz w:val="28"/>
+          <w:szCs w:val="28"/>
+        </w:rPr>
         <w:t xml:space="preserve"> </w:t>
       </w:r>
       <w:r>
+        <w:rPr>
+          <w:rFonts w:asciiTheme="minorHAnsi" w:hAnsiTheme="minorHAnsi" w:cstheme="minorHAnsi"/>
+          <w:sz w:val="28"/>
+          <w:szCs w:val="28"/>
+        </w:rPr>
         <w:t xml:space="preserve">stages </w:t>
       </w:r>
       <w:r>
+        <w:rPr>
+          <w:rFonts w:asciiTheme="minorHAnsi" w:hAnsiTheme="minorHAnsi" w:cstheme="minorHAnsi"/>
+          <w:sz w:val="28"/>
+          <w:szCs w:val="28"/>
+        </w:rPr>
         <w:t xml:space="preserve">of a new app or program </w:t>
       </w:r>
       <w:r>
+        <w:rPr>
+          <w:rFonts w:asciiTheme="minorHAnsi" w:hAnsiTheme="minorHAnsi" w:cstheme="minorHAnsi"/>
+          <w:sz w:val="28"/>
+          <w:szCs w:val="28"/>
+        </w:rPr>
         <w:t>is crucial to ensuring that the app</w:t>
       </w:r>
       <w:r>
+        <w:rPr>
+          <w:rFonts w:asciiTheme="minorHAnsi" w:hAnsiTheme="minorHAnsi" w:cstheme="minorHAnsi"/>
+          <w:sz w:val="28"/>
+          <w:szCs w:val="28"/>
+        </w:rPr>
         <w:t xml:space="preserve"> </w:t>
       </w:r>
       <w:r>
+        <w:rPr>
+          <w:rFonts w:asciiTheme="minorHAnsi" w:hAnsiTheme="minorHAnsi" w:cstheme="minorHAnsi"/>
+          <w:sz w:val="28"/>
+          <w:szCs w:val="28"/>
+        </w:rPr>
         <w:t xml:space="preserve">not only </w:t>
       </w:r>
       <w:r>
+        <w:rPr>
+          <w:rFonts w:asciiTheme="minorHAnsi" w:hAnsiTheme="minorHAnsi" w:cstheme="minorHAnsi"/>
+          <w:sz w:val="28"/>
+          <w:szCs w:val="28"/>
+        </w:rPr>
         <w:t>run</w:t>
       </w:r>
       <w:r>
+        <w:rPr>
+          <w:rFonts w:asciiTheme="minorHAnsi" w:hAnsiTheme="minorHAnsi" w:cstheme="minorHAnsi"/>
+          <w:sz w:val="28"/>
+          <w:szCs w:val="28"/>
+        </w:rPr>
         <w:t>s</w:t>
       </w:r>
       <w:r>
+        <w:rPr>
+          <w:rFonts w:asciiTheme="minorHAnsi" w:hAnsiTheme="minorHAnsi" w:cstheme="minorHAnsi"/>
+          <w:sz w:val="28"/>
+          <w:szCs w:val="28"/>
+        </w:rPr>
         <w:t xml:space="preserve"> as </w:t>
       </w:r>
       <w:r>
+        <w:rPr>
+          <w:rFonts w:asciiTheme="minorHAnsi" w:hAnsiTheme="minorHAnsi" w:cstheme="minorHAnsi"/>
+          <w:sz w:val="28"/>
+          <w:szCs w:val="28"/>
+        </w:rPr>
         <w:t>intended</w:t>
       </w:r>
       <w:r>
+        <w:rPr>
+          <w:rFonts w:asciiTheme="minorHAnsi" w:hAnsiTheme="minorHAnsi" w:cstheme="minorHAnsi"/>
+          <w:sz w:val="28"/>
+          <w:szCs w:val="28"/>
+        </w:rPr>
         <w:t xml:space="preserve">, but </w:t>
       </w:r>
       <w:r>
+        <w:rPr>
+          <w:rFonts w:asciiTheme="minorHAnsi" w:hAnsiTheme="minorHAnsi" w:cstheme="minorHAnsi"/>
+          <w:sz w:val="28"/>
+          <w:szCs w:val="28"/>
+        </w:rPr>
         <w:t xml:space="preserve">that </w:t>
       </w:r>
       <w:r>
+        <w:rPr>
+          <w:rFonts w:asciiTheme="minorHAnsi" w:hAnsiTheme="minorHAnsi" w:cstheme="minorHAnsi"/>
+          <w:sz w:val="28"/>
+          <w:szCs w:val="28"/>
+        </w:rPr>
         <w:t xml:space="preserve">it is meeting </w:t>
       </w:r>
       <w:r>
+        <w:rPr>
+          <w:rFonts w:asciiTheme="minorHAnsi" w:hAnsiTheme="minorHAnsi" w:cstheme="minorHAnsi"/>
+          <w:sz w:val="28"/>
+          <w:szCs w:val="28"/>
+        </w:rPr>
         <w:t xml:space="preserve">and </w:t>
       </w:r>
       <w:r>
+        <w:rPr>
+          <w:rFonts w:asciiTheme="minorHAnsi" w:hAnsiTheme="minorHAnsi" w:cstheme="minorHAnsi"/>
+          <w:sz w:val="28"/>
+          <w:szCs w:val="28"/>
+        </w:rPr>
         <w:t>preferably exceeding</w:t>
       </w:r>
       <w:r>
+        <w:rPr>
+          <w:rFonts w:asciiTheme="minorHAnsi" w:hAnsiTheme="minorHAnsi" w:cstheme="minorHAnsi"/>
+          <w:sz w:val="28"/>
+          <w:szCs w:val="28"/>
+        </w:rPr>
         <w:t xml:space="preserve"> the </w:t>
       </w:r>
       <w:r>
+        <w:rPr>
+          <w:rFonts w:asciiTheme="minorHAnsi" w:hAnsiTheme="minorHAnsi" w:cstheme="minorHAnsi"/>
+          <w:sz w:val="28"/>
+          <w:szCs w:val="28"/>
+        </w:rPr>
         <w:t xml:space="preserve">needs </w:t>
       </w:r>
       <w:r>
+        <w:rPr>
+          <w:rFonts w:asciiTheme="minorHAnsi" w:hAnsiTheme="minorHAnsi" w:cstheme="minorHAnsi"/>
+          <w:sz w:val="28"/>
+          <w:szCs w:val="28"/>
+        </w:rPr>
         <w:t xml:space="preserve">and wants </w:t>
       </w:r>
       <w:r>
+        <w:rPr>
+          <w:rFonts w:asciiTheme="minorHAnsi" w:hAnsiTheme="minorHAnsi" w:cstheme="minorHAnsi"/>
+          <w:sz w:val="28"/>
+          <w:szCs w:val="28"/>
+        </w:rPr>
         <w:t xml:space="preserve">of </w:t>
       </w:r>
       <w:r>
+        <w:rPr>
+          <w:rFonts w:asciiTheme="minorHAnsi" w:hAnsiTheme="minorHAnsi" w:cstheme="minorHAnsi"/>
+          <w:sz w:val="28"/>
+          <w:szCs w:val="28"/>
+        </w:rPr>
         <w:t xml:space="preserve">its </w:t>
       </w:r>
       <w:r>
+        <w:rPr>
+          <w:rFonts w:asciiTheme="minorHAnsi" w:hAnsiTheme="minorHAnsi" w:cstheme="minorHAnsi"/>
+          <w:sz w:val="28"/>
+          <w:szCs w:val="28"/>
+        </w:rPr>
         <w:t xml:space="preserve">target </w:t>
       </w:r>
       <w:r>
+        <w:rPr>
+          <w:rFonts w:asciiTheme="minorHAnsi" w:hAnsiTheme="minorHAnsi" w:cstheme="minorHAnsi"/>
+          <w:sz w:val="28"/>
+          <w:szCs w:val="28"/>
+        </w:rPr>
         <w:t>market.</w:t>
       </w:r>
       <w:r>
+        <w:rPr>
+          <w:rFonts w:asciiTheme="minorHAnsi" w:hAnsiTheme="minorHAnsi" w:cstheme="minorHAnsi"/>
+          <w:sz w:val="28"/>
+          <w:szCs w:val="28"/>
+        </w:rPr>
         <w:t xml:space="preserve"> </w:t>
       </w:r>
     </w:p>
-    <w:p/>
-    <w:p>
-      <w:r>
-        <w:t xml:space="preserve">The testing strategy for </w:t>
-      </w:r>
-      <w:r>
-        <w:t xml:space="preserve">the </w:t>
-      </w:r>
-      <w:proofErr w:type="spellStart"/>
-      <w:r>
-        <w:t>Bepoz</w:t>
-      </w:r>
-      <w:proofErr w:type="spellEnd"/>
-      <w:r>
-        <w:t xml:space="preserve"> </w:t>
-      </w:r>
-      <w:r>
-        <w:t xml:space="preserve">app </w:t>
-      </w:r>
-      <w:r>
-        <w:t xml:space="preserve">will involve </w:t>
-      </w:r>
-      <w:r>
-        <w:t xml:space="preserve">a combination of </w:t>
-      </w:r>
-      <w:r>
-        <w:t>formal</w:t>
-      </w:r>
-      <w:r>
-        <w:t xml:space="preserve"> and informal testing methods </w:t>
-      </w:r>
-      <w:r>
-        <w:t xml:space="preserve">including </w:t>
-      </w:r>
-      <w:r>
-        <w:t>unit testing, integration testing</w:t>
-      </w:r>
-      <w:r>
-        <w:t>,</w:t>
-      </w:r>
-      <w:r>
-        <w:t xml:space="preserve"> system testin</w:t>
-      </w:r>
-      <w:r>
-        <w:t>g,</w:t>
-      </w:r>
-      <w:r>
-        <w:t xml:space="preserve"> exploratory testing</w:t>
-      </w:r>
-      <w:r>
-        <w:t xml:space="preserve"> and user feedback testing</w:t>
-      </w:r>
-      <w:r>
-        <w:t xml:space="preserve">. </w:t>
-      </w:r>
-      <w:r>
-        <w:t xml:space="preserve">Given the novelty of the app however, greater emphasis will be placed </w:t>
-      </w:r>
-      <w:r>
-        <w:t>on exploratory and user feedback testing, as</w:t>
-      </w:r>
-      <w:r>
-        <w:t xml:space="preserve"> </w:t>
-      </w:r>
-      <w:r>
-        <w:t xml:space="preserve">these are inherently the best methods for determining user </w:t>
-      </w:r>
-      <w:r>
-        <w:t xml:space="preserve">friendliness and intuitiveness </w:t>
-      </w:r>
-      <w:r>
-        <w:t>for users who have never used the app before.</w:t>
-      </w:r>
-      <w:r>
-        <w:t xml:space="preserve"> </w:t>
-      </w:r>
-      <w:r>
-        <w:t>It is expected</w:t>
-      </w:r>
-      <w:r>
-        <w:t xml:space="preserve"> </w:t>
-      </w:r>
-      <w:r>
-        <w:t>and hoped</w:t>
-      </w:r>
-      <w:r>
-        <w:t xml:space="preserve"> </w:t>
-      </w:r>
-      <w:r>
-        <w:t>that</w:t>
-      </w:r>
-      <w:r>
-        <w:t xml:space="preserve"> </w:t>
-      </w:r>
-      <w:r>
-        <w:t>improvements</w:t>
-      </w:r>
-      <w:r>
-        <w:t xml:space="preserve"> in features and functionality </w:t>
-      </w:r>
-      <w:r>
-        <w:t>will be implemented</w:t>
-      </w:r>
-      <w:r>
-        <w:t xml:space="preserve"> as a</w:t>
-      </w:r>
-      <w:r>
-        <w:t xml:space="preserve"> result</w:t>
-      </w:r>
-      <w:r>
-        <w:t xml:space="preserve"> </w:t>
-      </w:r>
-      <w:r>
-        <w:t xml:space="preserve">of feature requests and constructive criticism that arises throughout the </w:t>
-      </w:r>
-      <w:r>
-        <w:t xml:space="preserve">testing </w:t>
-      </w:r>
-      <w:r>
-        <w:t xml:space="preserve">process.  </w:t>
-      </w:r>
-    </w:p>
-    <w:p/>
     <w:p>
       <w:pPr>
         <w:rPr>
-          <w:rFonts w:eastAsiaTheme="minorHAnsi"/>
-          <w:lang w:eastAsia="en-US"/>
+          <w:rFonts w:asciiTheme="minorHAnsi" w:hAnsiTheme="minorHAnsi" w:cstheme="minorHAnsi"/>
+          <w:sz w:val="28"/>
+          <w:szCs w:val="28"/>
         </w:rPr>
       </w:pPr>
-      <w:r>
-        <w:t xml:space="preserve">As our developers begin to create the product, </w:t>
-      </w:r>
-      <w:r>
-        <w:t>testing of the absolute fundamentals will be performed in a process called</w:t>
-      </w:r>
-      <w:r>
-        <w:t xml:space="preserve"> unit testing. </w:t>
-      </w:r>
-      <w:r>
-        <w:t xml:space="preserve">In programming, a ‘unit’ is the smallest testable part of a piece of software, </w:t>
-      </w:r>
-      <w:r>
-        <w:t xml:space="preserve">and </w:t>
-      </w:r>
-      <w:r>
-        <w:t xml:space="preserve">so unit </w:t>
-      </w:r>
-      <w:r>
-        <w:t xml:space="preserve">testing </w:t>
-      </w:r>
-      <w:r>
-        <w:t>is the act of</w:t>
-      </w:r>
-      <w:r>
-        <w:t xml:space="preserve"> </w:t>
-      </w:r>
-      <w:r>
-        <w:t xml:space="preserve">running </w:t>
-      </w:r>
-      <w:r>
-        <w:t>a</w:t>
-      </w:r>
-      <w:r>
-        <w:t xml:space="preserve"> block of code </w:t>
-      </w:r>
-      <w:proofErr w:type="spellStart"/>
-      <w:r>
-        <w:t>e.g</w:t>
-      </w:r>
-      <w:proofErr w:type="spellEnd"/>
-      <w:r>
-        <w:t xml:space="preserve"> a function, </w:t>
-      </w:r>
-      <w:r>
-        <w:t xml:space="preserve">to </w:t>
-      </w:r>
-      <w:r>
-        <w:t>ensure it works correctly</w:t>
-      </w:r>
-      <w:r>
-        <w:t xml:space="preserve"> </w:t>
-      </w:r>
-      <w:r>
-        <w:rPr>
-          <w:color w:val="000000"/>
-          <w:shd w:val="clear" w:color="auto" w:fill="FFFFFF"/>
-        </w:rPr>
-        <w:t xml:space="preserve">(Unit Testing </w:t>
-      </w:r>
-      <w:r>
-        <w:rPr>
-          <w:color w:val="000000"/>
-          <w:shd w:val="clear" w:color="auto" w:fill="FFFFFF"/>
-        </w:rPr>
-        <w:t>–</w:t>
-      </w:r>
-      <w:r>
-        <w:rPr>
-          <w:color w:val="000000"/>
-          <w:shd w:val="clear" w:color="auto" w:fill="FFFFFF"/>
-        </w:rPr>
-        <w:t xml:space="preserve"> </w:t>
-      </w:r>
-      <w:r>
-        <w:rPr>
-          <w:color w:val="000000"/>
-          <w:shd w:val="clear" w:color="auto" w:fill="FFFFFF"/>
-        </w:rPr>
-        <w:t>Software Testing</w:t>
-      </w:r>
-      <w:r>
-        <w:rPr>
-          <w:color w:val="000000"/>
-          <w:shd w:val="clear" w:color="auto" w:fill="FFFFFF"/>
-        </w:rPr>
-        <w:t xml:space="preserve"> Fundamentals, 2020)</w:t>
-      </w:r>
-      <w:r>
-        <w:t>.</w:t>
-      </w:r>
-      <w:r>
-        <w:t xml:space="preserve"> </w:t>
-      </w:r>
-      <w:r>
-        <w:t>Unit testing requires programming knowledge</w:t>
-      </w:r>
-      <w:r>
-        <w:t xml:space="preserve"> and is done usually at the time of writing the code</w:t>
-      </w:r>
-      <w:r>
-        <w:t xml:space="preserve">, so the </w:t>
-      </w:r>
-      <w:r>
-        <w:t xml:space="preserve">team’s </w:t>
-      </w:r>
-      <w:r>
-        <w:t>developers</w:t>
-      </w:r>
-      <w:r>
-        <w:t xml:space="preserve"> </w:t>
-      </w:r>
-      <w:r>
-        <w:t xml:space="preserve">Roshan and Simon </w:t>
-      </w:r>
-      <w:r>
-        <w:t>will</w:t>
-      </w:r>
-      <w:r>
-        <w:t xml:space="preserve"> be responsible for </w:t>
-      </w:r>
-      <w:r>
-        <w:t xml:space="preserve">performing </w:t>
-      </w:r>
-      <w:r>
-        <w:t>this</w:t>
-      </w:r>
-      <w:r>
-        <w:t xml:space="preserve">. </w:t>
-      </w:r>
-      <w:r>
-        <w:t>Defec</w:t>
-      </w:r>
-      <w:r>
-        <w:t>ts or bugs in the code</w:t>
-      </w:r>
-      <w:r>
-        <w:t xml:space="preserve"> </w:t>
-      </w:r>
-      <w:r>
-        <w:t>will be</w:t>
-      </w:r>
-      <w:r>
-        <w:t xml:space="preserve"> </w:t>
-      </w:r>
-      <w:r>
-        <w:t xml:space="preserve">corrected </w:t>
-      </w:r>
-      <w:r>
-        <w:t xml:space="preserve">as they are found, negating </w:t>
-      </w:r>
-      <w:r>
-        <w:t>any requirement</w:t>
-      </w:r>
-      <w:r>
-        <w:t xml:space="preserve"> for these to be formally documented or tracked</w:t>
-      </w:r>
-      <w:r>
-        <w:t>.</w:t>
-      </w:r>
     </w:p>
-    <w:p/>
     <w:p>
       <w:pPr>
         <w:rPr>
-          <w:rFonts w:eastAsiaTheme="minorHAnsi"/>
-          <w:lang w:eastAsia="en-US"/>
+          <w:rFonts w:asciiTheme="minorHAnsi" w:hAnsiTheme="minorHAnsi" w:cstheme="minorHAnsi"/>
+          <w:sz w:val="28"/>
+          <w:szCs w:val="28"/>
         </w:rPr>
       </w:pPr>
       <w:r>
-        <w:t>Once the units of code have been compiled, integration testing can be performed by the team’s test analyst</w:t>
-      </w:r>
-      <w:r>
-        <w:t xml:space="preserve"> Joanna and support analyst Mason</w:t>
-      </w:r>
-      <w:r>
+        <w:rPr>
+          <w:rFonts w:asciiTheme="minorHAnsi" w:hAnsiTheme="minorHAnsi" w:cstheme="minorHAnsi"/>
+          <w:sz w:val="28"/>
+          <w:szCs w:val="28"/>
+        </w:rPr>
+        <w:t xml:space="preserve">The testing strategy for </w:t>
+      </w:r>
+      <w:r>
+        <w:rPr>
+          <w:rFonts w:asciiTheme="minorHAnsi" w:hAnsiTheme="minorHAnsi" w:cstheme="minorHAnsi"/>
+          <w:sz w:val="28"/>
+          <w:szCs w:val="28"/>
+        </w:rPr>
+        <w:t xml:space="preserve">the </w:t>
+      </w:r>
+      <w:proofErr w:type="spellStart"/>
+      <w:r>
+        <w:rPr>
+          <w:rFonts w:asciiTheme="minorHAnsi" w:hAnsiTheme="minorHAnsi" w:cstheme="minorHAnsi"/>
+          <w:sz w:val="28"/>
+          <w:szCs w:val="28"/>
+        </w:rPr>
+        <w:t>Bepoz</w:t>
+      </w:r>
+      <w:proofErr w:type="spellEnd"/>
+      <w:r>
+        <w:rPr>
+          <w:rFonts w:asciiTheme="minorHAnsi" w:hAnsiTheme="minorHAnsi" w:cstheme="minorHAnsi"/>
+          <w:sz w:val="28"/>
+          <w:szCs w:val="28"/>
+        </w:rPr>
+        <w:t xml:space="preserve"> </w:t>
+      </w:r>
+      <w:r>
+        <w:rPr>
+          <w:rFonts w:asciiTheme="minorHAnsi" w:hAnsiTheme="minorHAnsi" w:cstheme="minorHAnsi"/>
+          <w:sz w:val="28"/>
+          <w:szCs w:val="28"/>
+        </w:rPr>
+        <w:t xml:space="preserve">app </w:t>
+      </w:r>
+      <w:r>
+        <w:rPr>
+          <w:rFonts w:asciiTheme="minorHAnsi" w:hAnsiTheme="minorHAnsi" w:cstheme="minorHAnsi"/>
+          <w:sz w:val="28"/>
+          <w:szCs w:val="28"/>
+        </w:rPr>
+        <w:t xml:space="preserve">will involve </w:t>
+      </w:r>
+      <w:r>
+        <w:rPr>
+          <w:rFonts w:asciiTheme="minorHAnsi" w:hAnsiTheme="minorHAnsi" w:cstheme="minorHAnsi"/>
+          <w:sz w:val="28"/>
+          <w:szCs w:val="28"/>
+        </w:rPr>
+        <w:t xml:space="preserve">a combination of </w:t>
+      </w:r>
+      <w:r>
+        <w:rPr>
+          <w:rFonts w:asciiTheme="minorHAnsi" w:hAnsiTheme="minorHAnsi" w:cstheme="minorHAnsi"/>
+          <w:sz w:val="28"/>
+          <w:szCs w:val="28"/>
+        </w:rPr>
+        <w:t>formal</w:t>
+      </w:r>
+      <w:r>
+        <w:rPr>
+          <w:rFonts w:asciiTheme="minorHAnsi" w:hAnsiTheme="minorHAnsi" w:cstheme="minorHAnsi"/>
+          <w:sz w:val="28"/>
+          <w:szCs w:val="28"/>
+        </w:rPr>
+        <w:t xml:space="preserve"> and informal testing methods </w:t>
+      </w:r>
+      <w:r>
+        <w:rPr>
+          <w:rFonts w:asciiTheme="minorHAnsi" w:hAnsiTheme="minorHAnsi" w:cstheme="minorHAnsi"/>
+          <w:sz w:val="28"/>
+          <w:szCs w:val="28"/>
+        </w:rPr>
+        <w:t xml:space="preserve">including </w:t>
+      </w:r>
+      <w:r>
+        <w:rPr>
+          <w:rFonts w:asciiTheme="minorHAnsi" w:hAnsiTheme="minorHAnsi" w:cstheme="minorHAnsi"/>
+          <w:sz w:val="28"/>
+          <w:szCs w:val="28"/>
+        </w:rPr>
+        <w:t>unit testing, integration testing</w:t>
+      </w:r>
+      <w:r>
+        <w:rPr>
+          <w:rFonts w:asciiTheme="minorHAnsi" w:hAnsiTheme="minorHAnsi" w:cstheme="minorHAnsi"/>
+          <w:sz w:val="28"/>
+          <w:szCs w:val="28"/>
+        </w:rPr>
+        <w:t>,</w:t>
+      </w:r>
+      <w:r>
+        <w:rPr>
+          <w:rFonts w:asciiTheme="minorHAnsi" w:hAnsiTheme="minorHAnsi" w:cstheme="minorHAnsi"/>
+          <w:sz w:val="28"/>
+          <w:szCs w:val="28"/>
+        </w:rPr>
+        <w:t xml:space="preserve"> system testin</w:t>
+      </w:r>
+      <w:r>
+        <w:rPr>
+          <w:rFonts w:asciiTheme="minorHAnsi" w:hAnsiTheme="minorHAnsi" w:cstheme="minorHAnsi"/>
+          <w:sz w:val="28"/>
+          <w:szCs w:val="28"/>
+        </w:rPr>
+        <w:t>g,</w:t>
+      </w:r>
+      <w:r>
+        <w:rPr>
+          <w:rFonts w:asciiTheme="minorHAnsi" w:hAnsiTheme="minorHAnsi" w:cstheme="minorHAnsi"/>
+          <w:sz w:val="28"/>
+          <w:szCs w:val="28"/>
+        </w:rPr>
+        <w:t xml:space="preserve"> exploratory </w:t>
+      </w:r>
+      <w:proofErr w:type="gramStart"/>
+      <w:r>
+        <w:rPr>
+          <w:rFonts w:asciiTheme="minorHAnsi" w:hAnsiTheme="minorHAnsi" w:cstheme="minorHAnsi"/>
+          <w:sz w:val="28"/>
+          <w:szCs w:val="28"/>
+        </w:rPr>
+        <w:t>testing</w:t>
+      </w:r>
+      <w:proofErr w:type="gramEnd"/>
+      <w:r>
+        <w:rPr>
+          <w:rFonts w:asciiTheme="minorHAnsi" w:hAnsiTheme="minorHAnsi" w:cstheme="minorHAnsi"/>
+          <w:sz w:val="28"/>
+          <w:szCs w:val="28"/>
+        </w:rPr>
+        <w:t xml:space="preserve"> and user feedback testing</w:t>
+      </w:r>
+      <w:r>
+        <w:rPr>
+          <w:rFonts w:asciiTheme="minorHAnsi" w:hAnsiTheme="minorHAnsi" w:cstheme="minorHAnsi"/>
+          <w:sz w:val="28"/>
+          <w:szCs w:val="28"/>
+        </w:rPr>
         <w:t xml:space="preserve">. </w:t>
       </w:r>
       <w:r>
-        <w:t xml:space="preserve">Integration testing involves combining the individual components (units) of the software and testing them as a group. </w:t>
-      </w:r>
-      <w:r>
-        <w:t>This</w:t>
-      </w:r>
-      <w:r>
-        <w:t xml:space="preserve"> help</w:t>
-      </w:r>
-      <w:r>
-        <w:t>s</w:t>
-      </w:r>
-      <w:r>
-        <w:t xml:space="preserve"> identify any faults </w:t>
-      </w:r>
-      <w:r>
-        <w:t>which may only become apparent</w:t>
-      </w:r>
-      <w:r>
-        <w:t xml:space="preserve"> when the components </w:t>
-      </w:r>
-      <w:r>
-        <w:t>are made</w:t>
-      </w:r>
-      <w:r>
-        <w:t xml:space="preserve"> to </w:t>
-      </w:r>
-      <w:r>
-        <w:t xml:space="preserve">interact with one another </w:t>
-      </w:r>
-      <w:r>
-        <w:rPr>
-          <w:color w:val="000000"/>
-          <w:shd w:val="clear" w:color="auto" w:fill="FFFFFF"/>
-        </w:rPr>
-        <w:t xml:space="preserve">(Integration Testing </w:t>
-      </w:r>
-      <w:r>
-        <w:rPr>
-          <w:color w:val="000000"/>
-          <w:shd w:val="clear" w:color="auto" w:fill="FFFFFF"/>
-        </w:rPr>
-        <w:t>–</w:t>
-      </w:r>
-      <w:r>
-        <w:rPr>
-          <w:color w:val="000000"/>
-          <w:shd w:val="clear" w:color="auto" w:fill="FFFFFF"/>
+        <w:rPr>
+          <w:rFonts w:asciiTheme="minorHAnsi" w:hAnsiTheme="minorHAnsi" w:cstheme="minorHAnsi"/>
+          <w:sz w:val="28"/>
+          <w:szCs w:val="28"/>
+        </w:rPr>
+        <w:t>Given the novelty of the app however, greater emphasis will be placed on exploratory and user feedback testing, as</w:t>
+      </w:r>
+      <w:r>
+        <w:rPr>
+          <w:rFonts w:asciiTheme="minorHAnsi" w:hAnsiTheme="minorHAnsi" w:cstheme="minorHAnsi"/>
+          <w:sz w:val="28"/>
+          <w:szCs w:val="28"/>
         </w:rPr>
         <w:t xml:space="preserve"> </w:t>
       </w:r>
       <w:r>
         <w:rPr>
-          <w:color w:val="000000"/>
-          <w:shd w:val="clear" w:color="auto" w:fill="FFFFFF"/>
-        </w:rPr>
-        <w:t xml:space="preserve">Software Testing </w:t>
-      </w:r>
-      <w:r>
-        <w:rPr>
-          <w:color w:val="000000"/>
-          <w:shd w:val="clear" w:color="auto" w:fill="FFFFFF"/>
-        </w:rPr>
-        <w:t>Fundamentals, 2020)</w:t>
-      </w:r>
-      <w:r>
-        <w:rPr>
-          <w:color w:val="000000"/>
-          <w:shd w:val="clear" w:color="auto" w:fill="FFFFFF"/>
-        </w:rPr>
-        <w:t>.</w:t>
-      </w:r>
-      <w:r>
-        <w:rPr>
-          <w:color w:val="000000"/>
-          <w:shd w:val="clear" w:color="auto" w:fill="FFFFFF"/>
+          <w:rFonts w:asciiTheme="minorHAnsi" w:hAnsiTheme="minorHAnsi" w:cstheme="minorHAnsi"/>
+          <w:sz w:val="28"/>
+          <w:szCs w:val="28"/>
+        </w:rPr>
+        <w:t xml:space="preserve">these are inherently the best methods for determining user </w:t>
+      </w:r>
+      <w:r>
+        <w:rPr>
+          <w:rFonts w:asciiTheme="minorHAnsi" w:hAnsiTheme="minorHAnsi" w:cstheme="minorHAnsi"/>
+          <w:sz w:val="28"/>
+          <w:szCs w:val="28"/>
+        </w:rPr>
+        <w:t xml:space="preserve">friendliness and intuitiveness </w:t>
+      </w:r>
+      <w:r>
+        <w:rPr>
+          <w:rFonts w:asciiTheme="minorHAnsi" w:hAnsiTheme="minorHAnsi" w:cstheme="minorHAnsi"/>
+          <w:sz w:val="28"/>
+          <w:szCs w:val="28"/>
+        </w:rPr>
+        <w:t>for users who have never used the app before.</w:t>
+      </w:r>
+      <w:r>
+        <w:rPr>
+          <w:rFonts w:asciiTheme="minorHAnsi" w:hAnsiTheme="minorHAnsi" w:cstheme="minorHAnsi"/>
+          <w:sz w:val="28"/>
+          <w:szCs w:val="28"/>
         </w:rPr>
         <w:t xml:space="preserve"> </w:t>
+      </w:r>
+      <w:r>
+        <w:rPr>
+          <w:rFonts w:asciiTheme="minorHAnsi" w:hAnsiTheme="minorHAnsi" w:cstheme="minorHAnsi"/>
+          <w:sz w:val="28"/>
+          <w:szCs w:val="28"/>
+        </w:rPr>
+        <w:t>It is expected</w:t>
+      </w:r>
+      <w:r>
+        <w:rPr>
+          <w:rFonts w:asciiTheme="minorHAnsi" w:hAnsiTheme="minorHAnsi" w:cstheme="minorHAnsi"/>
+          <w:sz w:val="28"/>
+          <w:szCs w:val="28"/>
+        </w:rPr>
+        <w:t xml:space="preserve"> </w:t>
+      </w:r>
+      <w:r>
+        <w:rPr>
+          <w:rFonts w:asciiTheme="minorHAnsi" w:hAnsiTheme="minorHAnsi" w:cstheme="minorHAnsi"/>
+          <w:sz w:val="28"/>
+          <w:szCs w:val="28"/>
+        </w:rPr>
+        <w:t>and hoped</w:t>
+      </w:r>
+      <w:r>
+        <w:rPr>
+          <w:rFonts w:asciiTheme="minorHAnsi" w:hAnsiTheme="minorHAnsi" w:cstheme="minorHAnsi"/>
+          <w:sz w:val="28"/>
+          <w:szCs w:val="28"/>
+        </w:rPr>
+        <w:t xml:space="preserve"> </w:t>
+      </w:r>
+      <w:r>
+        <w:rPr>
+          <w:rFonts w:asciiTheme="minorHAnsi" w:hAnsiTheme="minorHAnsi" w:cstheme="minorHAnsi"/>
+          <w:sz w:val="28"/>
+          <w:szCs w:val="28"/>
+        </w:rPr>
+        <w:t>that</w:t>
+      </w:r>
+      <w:r>
+        <w:rPr>
+          <w:rFonts w:asciiTheme="minorHAnsi" w:hAnsiTheme="minorHAnsi" w:cstheme="minorHAnsi"/>
+          <w:sz w:val="28"/>
+          <w:szCs w:val="28"/>
+        </w:rPr>
+        <w:t xml:space="preserve"> </w:t>
+      </w:r>
+      <w:r>
+        <w:rPr>
+          <w:rFonts w:asciiTheme="minorHAnsi" w:hAnsiTheme="minorHAnsi" w:cstheme="minorHAnsi"/>
+          <w:sz w:val="28"/>
+          <w:szCs w:val="28"/>
+        </w:rPr>
+        <w:t>improvements</w:t>
+      </w:r>
+      <w:r>
+        <w:rPr>
+          <w:rFonts w:asciiTheme="minorHAnsi" w:hAnsiTheme="minorHAnsi" w:cstheme="minorHAnsi"/>
+          <w:sz w:val="28"/>
+          <w:szCs w:val="28"/>
+        </w:rPr>
+        <w:t xml:space="preserve"> in features and functionality </w:t>
+      </w:r>
+      <w:r>
+        <w:rPr>
+          <w:rFonts w:asciiTheme="minorHAnsi" w:hAnsiTheme="minorHAnsi" w:cstheme="minorHAnsi"/>
+          <w:sz w:val="28"/>
+          <w:szCs w:val="28"/>
+        </w:rPr>
+        <w:t>will be implemented</w:t>
+      </w:r>
+      <w:r>
+        <w:rPr>
+          <w:rFonts w:asciiTheme="minorHAnsi" w:hAnsiTheme="minorHAnsi" w:cstheme="minorHAnsi"/>
+          <w:sz w:val="28"/>
+          <w:szCs w:val="28"/>
+        </w:rPr>
+        <w:t xml:space="preserve"> </w:t>
+      </w:r>
+      <w:proofErr w:type="gramStart"/>
+      <w:r>
+        <w:rPr>
+          <w:rFonts w:asciiTheme="minorHAnsi" w:hAnsiTheme="minorHAnsi" w:cstheme="minorHAnsi"/>
+          <w:sz w:val="28"/>
+          <w:szCs w:val="28"/>
+        </w:rPr>
+        <w:t>as a</w:t>
+      </w:r>
+      <w:r>
+        <w:rPr>
+          <w:rFonts w:asciiTheme="minorHAnsi" w:hAnsiTheme="minorHAnsi" w:cstheme="minorHAnsi"/>
+          <w:sz w:val="28"/>
+          <w:szCs w:val="28"/>
+        </w:rPr>
+        <w:t xml:space="preserve"> result</w:t>
+      </w:r>
+      <w:r>
+        <w:rPr>
+          <w:rFonts w:asciiTheme="minorHAnsi" w:hAnsiTheme="minorHAnsi" w:cstheme="minorHAnsi"/>
+          <w:sz w:val="28"/>
+          <w:szCs w:val="28"/>
+        </w:rPr>
+        <w:t xml:space="preserve"> </w:t>
+      </w:r>
+      <w:r>
+        <w:rPr>
+          <w:rFonts w:asciiTheme="minorHAnsi" w:hAnsiTheme="minorHAnsi" w:cstheme="minorHAnsi"/>
+          <w:sz w:val="28"/>
+          <w:szCs w:val="28"/>
+        </w:rPr>
+        <w:t>of</w:t>
+      </w:r>
+      <w:proofErr w:type="gramEnd"/>
+      <w:r>
+        <w:rPr>
+          <w:rFonts w:asciiTheme="minorHAnsi" w:hAnsiTheme="minorHAnsi" w:cstheme="minorHAnsi"/>
+          <w:sz w:val="28"/>
+          <w:szCs w:val="28"/>
+        </w:rPr>
+        <w:t xml:space="preserve"> feature requests and constructive criticism that arises throughout the </w:t>
+      </w:r>
+      <w:r>
+        <w:rPr>
+          <w:rFonts w:asciiTheme="minorHAnsi" w:hAnsiTheme="minorHAnsi" w:cstheme="minorHAnsi"/>
+          <w:sz w:val="28"/>
+          <w:szCs w:val="28"/>
+        </w:rPr>
+        <w:t xml:space="preserve">testing </w:t>
+      </w:r>
+      <w:r>
+        <w:rPr>
+          <w:rFonts w:asciiTheme="minorHAnsi" w:hAnsiTheme="minorHAnsi" w:cstheme="minorHAnsi"/>
+          <w:sz w:val="28"/>
+          <w:szCs w:val="28"/>
+        </w:rPr>
+        <w:t xml:space="preserve">process.  </w:t>
       </w:r>
     </w:p>
     <w:p>
-      <w:r>
+      <w:pPr>
+        <w:rPr>
+          <w:rFonts w:asciiTheme="minorHAnsi" w:hAnsiTheme="minorHAnsi" w:cstheme="minorHAnsi"/>
+          <w:sz w:val="28"/>
+          <w:szCs w:val="28"/>
+        </w:rPr>
+      </w:pPr>
+    </w:p>
+    <w:p>
+      <w:pPr>
+        <w:rPr>
+          <w:rFonts w:asciiTheme="minorHAnsi" w:eastAsiaTheme="minorHAnsi" w:hAnsiTheme="minorHAnsi" w:cstheme="minorHAnsi"/>
+          <w:sz w:val="28"/>
+          <w:szCs w:val="28"/>
+          <w:lang w:eastAsia="en-US"/>
+        </w:rPr>
+      </w:pPr>
+      <w:r>
+        <w:rPr>
+          <w:rFonts w:asciiTheme="minorHAnsi" w:hAnsiTheme="minorHAnsi" w:cstheme="minorHAnsi"/>
+          <w:sz w:val="28"/>
+          <w:szCs w:val="28"/>
+        </w:rPr>
+        <w:t xml:space="preserve">As our developers begin to create the product, </w:t>
+      </w:r>
+      <w:r>
+        <w:rPr>
+          <w:rFonts w:asciiTheme="minorHAnsi" w:hAnsiTheme="minorHAnsi" w:cstheme="minorHAnsi"/>
+          <w:sz w:val="28"/>
+          <w:szCs w:val="28"/>
+        </w:rPr>
+        <w:t>testing of the absolute fundamentals will be performed in a process called</w:t>
+      </w:r>
+      <w:r>
+        <w:rPr>
+          <w:rFonts w:asciiTheme="minorHAnsi" w:hAnsiTheme="minorHAnsi" w:cstheme="minorHAnsi"/>
+          <w:sz w:val="28"/>
+          <w:szCs w:val="28"/>
+        </w:rPr>
+        <w:t xml:space="preserve"> unit testing. </w:t>
+      </w:r>
+      <w:r>
+        <w:rPr>
+          <w:rFonts w:asciiTheme="minorHAnsi" w:hAnsiTheme="minorHAnsi" w:cstheme="minorHAnsi"/>
+          <w:sz w:val="28"/>
+          <w:szCs w:val="28"/>
+        </w:rPr>
+        <w:t xml:space="preserve">In programming, a ‘unit’ is the smallest testable part of a piece of software, </w:t>
+      </w:r>
+      <w:r>
+        <w:rPr>
+          <w:rFonts w:asciiTheme="minorHAnsi" w:hAnsiTheme="minorHAnsi" w:cstheme="minorHAnsi"/>
+          <w:sz w:val="28"/>
+          <w:szCs w:val="28"/>
+        </w:rPr>
+        <w:t xml:space="preserve">and </w:t>
+      </w:r>
+      <w:r>
+        <w:rPr>
+          <w:rFonts w:asciiTheme="minorHAnsi" w:hAnsiTheme="minorHAnsi" w:cstheme="minorHAnsi"/>
+          <w:sz w:val="28"/>
+          <w:szCs w:val="28"/>
+        </w:rPr>
+        <w:t xml:space="preserve">so unit </w:t>
+      </w:r>
+      <w:r>
+        <w:rPr>
+          <w:rFonts w:asciiTheme="minorHAnsi" w:hAnsiTheme="minorHAnsi" w:cstheme="minorHAnsi"/>
+          <w:sz w:val="28"/>
+          <w:szCs w:val="28"/>
+        </w:rPr>
+        <w:t xml:space="preserve">testing </w:t>
+      </w:r>
+      <w:r>
+        <w:rPr>
+          <w:rFonts w:asciiTheme="minorHAnsi" w:hAnsiTheme="minorHAnsi" w:cstheme="minorHAnsi"/>
+          <w:sz w:val="28"/>
+          <w:szCs w:val="28"/>
+        </w:rPr>
+        <w:t>is the act of</w:t>
+      </w:r>
+      <w:r>
+        <w:rPr>
+          <w:rFonts w:asciiTheme="minorHAnsi" w:hAnsiTheme="minorHAnsi" w:cstheme="minorHAnsi"/>
+          <w:sz w:val="28"/>
+          <w:szCs w:val="28"/>
+        </w:rPr>
+        <w:t xml:space="preserve"> </w:t>
+      </w:r>
+      <w:r>
+        <w:rPr>
+          <w:rFonts w:asciiTheme="minorHAnsi" w:hAnsiTheme="minorHAnsi" w:cstheme="minorHAnsi"/>
+          <w:sz w:val="28"/>
+          <w:szCs w:val="28"/>
+        </w:rPr>
+        <w:t xml:space="preserve">running </w:t>
+      </w:r>
+      <w:r>
+        <w:rPr>
+          <w:rFonts w:asciiTheme="minorHAnsi" w:hAnsiTheme="minorHAnsi" w:cstheme="minorHAnsi"/>
+          <w:sz w:val="28"/>
+          <w:szCs w:val="28"/>
+        </w:rPr>
+        <w:t>a</w:t>
+      </w:r>
+      <w:r>
+        <w:rPr>
+          <w:rFonts w:asciiTheme="minorHAnsi" w:hAnsiTheme="minorHAnsi" w:cstheme="minorHAnsi"/>
+          <w:sz w:val="28"/>
+          <w:szCs w:val="28"/>
+        </w:rPr>
+        <w:t xml:space="preserve"> block of code </w:t>
+      </w:r>
+      <w:proofErr w:type="spellStart"/>
+      <w:r>
+        <w:rPr>
+          <w:rFonts w:asciiTheme="minorHAnsi" w:hAnsiTheme="minorHAnsi" w:cstheme="minorHAnsi"/>
+          <w:sz w:val="28"/>
+          <w:szCs w:val="28"/>
+        </w:rPr>
+        <w:t>e.g</w:t>
+      </w:r>
+      <w:proofErr w:type="spellEnd"/>
+      <w:r>
+        <w:rPr>
+          <w:rFonts w:asciiTheme="minorHAnsi" w:hAnsiTheme="minorHAnsi" w:cstheme="minorHAnsi"/>
+          <w:sz w:val="28"/>
+          <w:szCs w:val="28"/>
+        </w:rPr>
+        <w:t xml:space="preserve"> a function, </w:t>
+      </w:r>
+      <w:r>
+        <w:rPr>
+          <w:rFonts w:asciiTheme="minorHAnsi" w:hAnsiTheme="minorHAnsi" w:cstheme="minorHAnsi"/>
+          <w:sz w:val="28"/>
+          <w:szCs w:val="28"/>
+        </w:rPr>
+        <w:t xml:space="preserve">to </w:t>
+      </w:r>
+      <w:r>
+        <w:rPr>
+          <w:rFonts w:asciiTheme="minorHAnsi" w:hAnsiTheme="minorHAnsi" w:cstheme="minorHAnsi"/>
+          <w:sz w:val="28"/>
+          <w:szCs w:val="28"/>
+        </w:rPr>
+        <w:t>ensure it works correctly</w:t>
+      </w:r>
+      <w:r>
+        <w:rPr>
+          <w:rFonts w:asciiTheme="minorHAnsi" w:hAnsiTheme="minorHAnsi" w:cstheme="minorHAnsi"/>
+          <w:sz w:val="28"/>
+          <w:szCs w:val="28"/>
+        </w:rPr>
+        <w:t xml:space="preserve"> </w:t>
+      </w:r>
+      <w:r>
+        <w:rPr>
+          <w:rFonts w:asciiTheme="minorHAnsi" w:hAnsiTheme="minorHAnsi" w:cstheme="minorHAnsi"/>
+          <w:color w:val="000000"/>
+          <w:sz w:val="28"/>
+          <w:szCs w:val="28"/>
+          <w:shd w:val="clear" w:color="auto" w:fill="FFFFFF"/>
+        </w:rPr>
+        <w:t xml:space="preserve">(Unit Testing </w:t>
+      </w:r>
+      <w:r>
+        <w:rPr>
+          <w:rFonts w:asciiTheme="minorHAnsi" w:hAnsiTheme="minorHAnsi" w:cstheme="minorHAnsi"/>
+          <w:color w:val="000000"/>
+          <w:sz w:val="28"/>
+          <w:szCs w:val="28"/>
+          <w:shd w:val="clear" w:color="auto" w:fill="FFFFFF"/>
+        </w:rPr>
+        <w:t>–</w:t>
+      </w:r>
+      <w:r>
+        <w:rPr>
+          <w:rFonts w:asciiTheme="minorHAnsi" w:hAnsiTheme="minorHAnsi" w:cstheme="minorHAnsi"/>
+          <w:color w:val="000000"/>
+          <w:sz w:val="28"/>
+          <w:szCs w:val="28"/>
+          <w:shd w:val="clear" w:color="auto" w:fill="FFFFFF"/>
+        </w:rPr>
+        <w:t xml:space="preserve"> </w:t>
+      </w:r>
+      <w:r>
+        <w:rPr>
+          <w:rFonts w:asciiTheme="minorHAnsi" w:hAnsiTheme="minorHAnsi" w:cstheme="minorHAnsi"/>
+          <w:color w:val="000000"/>
+          <w:sz w:val="28"/>
+          <w:szCs w:val="28"/>
+          <w:shd w:val="clear" w:color="auto" w:fill="FFFFFF"/>
+        </w:rPr>
+        <w:t>Software Testing</w:t>
+      </w:r>
+      <w:r>
+        <w:rPr>
+          <w:rFonts w:asciiTheme="minorHAnsi" w:hAnsiTheme="minorHAnsi" w:cstheme="minorHAnsi"/>
+          <w:color w:val="000000"/>
+          <w:sz w:val="28"/>
+          <w:szCs w:val="28"/>
+          <w:shd w:val="clear" w:color="auto" w:fill="FFFFFF"/>
+        </w:rPr>
+        <w:t xml:space="preserve"> Fundamentals, 2020)</w:t>
+      </w:r>
+      <w:r>
+        <w:rPr>
+          <w:rFonts w:asciiTheme="minorHAnsi" w:hAnsiTheme="minorHAnsi" w:cstheme="minorHAnsi"/>
+          <w:sz w:val="28"/>
+          <w:szCs w:val="28"/>
+        </w:rPr>
+        <w:t>.</w:t>
+      </w:r>
+      <w:r>
+        <w:rPr>
+          <w:rFonts w:asciiTheme="minorHAnsi" w:hAnsiTheme="minorHAnsi" w:cstheme="minorHAnsi"/>
+          <w:sz w:val="28"/>
+          <w:szCs w:val="28"/>
+        </w:rPr>
+        <w:t xml:space="preserve"> </w:t>
+      </w:r>
+      <w:r>
+        <w:rPr>
+          <w:rFonts w:asciiTheme="minorHAnsi" w:hAnsiTheme="minorHAnsi" w:cstheme="minorHAnsi"/>
+          <w:sz w:val="28"/>
+          <w:szCs w:val="28"/>
+        </w:rPr>
+        <w:t>Unit testing requires programming knowledge</w:t>
+      </w:r>
+      <w:r>
+        <w:rPr>
+          <w:rFonts w:asciiTheme="minorHAnsi" w:hAnsiTheme="minorHAnsi" w:cstheme="minorHAnsi"/>
+          <w:sz w:val="28"/>
+          <w:szCs w:val="28"/>
+        </w:rPr>
+        <w:t xml:space="preserve"> and is done usually at the time of writing the code</w:t>
+      </w:r>
+      <w:r>
+        <w:rPr>
+          <w:rFonts w:asciiTheme="minorHAnsi" w:hAnsiTheme="minorHAnsi" w:cstheme="minorHAnsi"/>
+          <w:sz w:val="28"/>
+          <w:szCs w:val="28"/>
+        </w:rPr>
+        <w:t xml:space="preserve">, so the </w:t>
+      </w:r>
+      <w:r>
+        <w:rPr>
+          <w:rFonts w:asciiTheme="minorHAnsi" w:hAnsiTheme="minorHAnsi" w:cstheme="minorHAnsi"/>
+          <w:sz w:val="28"/>
+          <w:szCs w:val="28"/>
+        </w:rPr>
+        <w:t xml:space="preserve">team’s </w:t>
+      </w:r>
+      <w:r>
+        <w:rPr>
+          <w:rFonts w:asciiTheme="minorHAnsi" w:hAnsiTheme="minorHAnsi" w:cstheme="minorHAnsi"/>
+          <w:sz w:val="28"/>
+          <w:szCs w:val="28"/>
+        </w:rPr>
+        <w:t>developers</w:t>
+      </w:r>
+      <w:r>
+        <w:rPr>
+          <w:rFonts w:asciiTheme="minorHAnsi" w:hAnsiTheme="minorHAnsi" w:cstheme="minorHAnsi"/>
+          <w:sz w:val="28"/>
+          <w:szCs w:val="28"/>
+        </w:rPr>
+        <w:t xml:space="preserve"> </w:t>
+      </w:r>
+      <w:r>
+        <w:rPr>
+          <w:rFonts w:asciiTheme="minorHAnsi" w:hAnsiTheme="minorHAnsi" w:cstheme="minorHAnsi"/>
+          <w:sz w:val="28"/>
+          <w:szCs w:val="28"/>
+        </w:rPr>
+        <w:t xml:space="preserve">Roshan and Simon </w:t>
+      </w:r>
+      <w:r>
+        <w:rPr>
+          <w:rFonts w:asciiTheme="minorHAnsi" w:hAnsiTheme="minorHAnsi" w:cstheme="minorHAnsi"/>
+          <w:sz w:val="28"/>
+          <w:szCs w:val="28"/>
+        </w:rPr>
+        <w:t>will</w:t>
+      </w:r>
+      <w:r>
+        <w:rPr>
+          <w:rFonts w:asciiTheme="minorHAnsi" w:hAnsiTheme="minorHAnsi" w:cstheme="minorHAnsi"/>
+          <w:sz w:val="28"/>
+          <w:szCs w:val="28"/>
+        </w:rPr>
+        <w:t xml:space="preserve"> be responsible for </w:t>
+      </w:r>
+      <w:r>
+        <w:rPr>
+          <w:rFonts w:asciiTheme="minorHAnsi" w:hAnsiTheme="minorHAnsi" w:cstheme="minorHAnsi"/>
+          <w:sz w:val="28"/>
+          <w:szCs w:val="28"/>
+        </w:rPr>
+        <w:t xml:space="preserve">performing </w:t>
+      </w:r>
+      <w:r>
+        <w:rPr>
+          <w:rFonts w:asciiTheme="minorHAnsi" w:hAnsiTheme="minorHAnsi" w:cstheme="minorHAnsi"/>
+          <w:sz w:val="28"/>
+          <w:szCs w:val="28"/>
+        </w:rPr>
+        <w:t>this</w:t>
+      </w:r>
+      <w:r>
+        <w:rPr>
+          <w:rFonts w:asciiTheme="minorHAnsi" w:hAnsiTheme="minorHAnsi" w:cstheme="minorHAnsi"/>
+          <w:sz w:val="28"/>
+          <w:szCs w:val="28"/>
+        </w:rPr>
+        <w:t xml:space="preserve">. </w:t>
+      </w:r>
+      <w:r>
+        <w:rPr>
+          <w:rFonts w:asciiTheme="minorHAnsi" w:hAnsiTheme="minorHAnsi" w:cstheme="minorHAnsi"/>
+          <w:sz w:val="28"/>
+          <w:szCs w:val="28"/>
+        </w:rPr>
+        <w:t>Defec</w:t>
+      </w:r>
+      <w:r>
+        <w:rPr>
+          <w:rFonts w:asciiTheme="minorHAnsi" w:hAnsiTheme="minorHAnsi" w:cstheme="minorHAnsi"/>
+          <w:sz w:val="28"/>
+          <w:szCs w:val="28"/>
+        </w:rPr>
+        <w:t>ts or bugs in the code</w:t>
+      </w:r>
+      <w:r>
+        <w:rPr>
+          <w:rFonts w:asciiTheme="minorHAnsi" w:hAnsiTheme="minorHAnsi" w:cstheme="minorHAnsi"/>
+          <w:sz w:val="28"/>
+          <w:szCs w:val="28"/>
+        </w:rPr>
+        <w:t xml:space="preserve"> </w:t>
+      </w:r>
+      <w:r>
+        <w:rPr>
+          <w:rFonts w:asciiTheme="minorHAnsi" w:hAnsiTheme="minorHAnsi" w:cstheme="minorHAnsi"/>
+          <w:sz w:val="28"/>
+          <w:szCs w:val="28"/>
+        </w:rPr>
+        <w:t>will be</w:t>
+      </w:r>
+      <w:r>
+        <w:rPr>
+          <w:rFonts w:asciiTheme="minorHAnsi" w:hAnsiTheme="minorHAnsi" w:cstheme="minorHAnsi"/>
+          <w:sz w:val="28"/>
+          <w:szCs w:val="28"/>
+        </w:rPr>
+        <w:t xml:space="preserve"> </w:t>
+      </w:r>
+      <w:r>
+        <w:rPr>
+          <w:rFonts w:asciiTheme="minorHAnsi" w:hAnsiTheme="minorHAnsi" w:cstheme="minorHAnsi"/>
+          <w:sz w:val="28"/>
+          <w:szCs w:val="28"/>
+        </w:rPr>
+        <w:t xml:space="preserve">corrected </w:t>
+      </w:r>
+      <w:r>
+        <w:rPr>
+          <w:rFonts w:asciiTheme="minorHAnsi" w:hAnsiTheme="minorHAnsi" w:cstheme="minorHAnsi"/>
+          <w:sz w:val="28"/>
+          <w:szCs w:val="28"/>
+        </w:rPr>
+        <w:t xml:space="preserve">as they are found, negating </w:t>
+      </w:r>
+      <w:r>
+        <w:rPr>
+          <w:rFonts w:asciiTheme="minorHAnsi" w:hAnsiTheme="minorHAnsi" w:cstheme="minorHAnsi"/>
+          <w:sz w:val="28"/>
+          <w:szCs w:val="28"/>
+        </w:rPr>
+        <w:t>any requirement</w:t>
+      </w:r>
+      <w:r>
+        <w:rPr>
+          <w:rFonts w:asciiTheme="minorHAnsi" w:hAnsiTheme="minorHAnsi" w:cstheme="minorHAnsi"/>
+          <w:sz w:val="28"/>
+          <w:szCs w:val="28"/>
+        </w:rPr>
+        <w:t xml:space="preserve"> for these to be formally documented or tracked</w:t>
+      </w:r>
+      <w:r>
+        <w:rPr>
+          <w:rFonts w:asciiTheme="minorHAnsi" w:hAnsiTheme="minorHAnsi" w:cstheme="minorHAnsi"/>
+          <w:sz w:val="28"/>
+          <w:szCs w:val="28"/>
+        </w:rPr>
+        <w:t>.</w:t>
+      </w:r>
+    </w:p>
+    <w:p>
+      <w:pPr>
+        <w:rPr>
+          <w:rFonts w:asciiTheme="minorHAnsi" w:hAnsiTheme="minorHAnsi" w:cstheme="minorHAnsi"/>
+          <w:sz w:val="28"/>
+          <w:szCs w:val="28"/>
+        </w:rPr>
+      </w:pPr>
+    </w:p>
+    <w:p>
+      <w:pPr>
+        <w:rPr>
+          <w:rFonts w:asciiTheme="minorHAnsi" w:eastAsiaTheme="minorHAnsi" w:hAnsiTheme="minorHAnsi" w:cstheme="minorHAnsi"/>
+          <w:sz w:val="28"/>
+          <w:szCs w:val="28"/>
+          <w:lang w:eastAsia="en-US"/>
+        </w:rPr>
+      </w:pPr>
+      <w:r>
+        <w:rPr>
+          <w:rFonts w:asciiTheme="minorHAnsi" w:hAnsiTheme="minorHAnsi" w:cstheme="minorHAnsi"/>
+          <w:sz w:val="28"/>
+          <w:szCs w:val="28"/>
+        </w:rPr>
+        <w:t>Once the units of code have been compiled, integration testing can be performed by the team’s test analyst</w:t>
+      </w:r>
+      <w:r>
+        <w:rPr>
+          <w:rFonts w:asciiTheme="minorHAnsi" w:hAnsiTheme="minorHAnsi" w:cstheme="minorHAnsi"/>
+          <w:sz w:val="28"/>
+          <w:szCs w:val="28"/>
+        </w:rPr>
+        <w:t xml:space="preserve"> Joanna and support analyst Mason</w:t>
+      </w:r>
+      <w:r>
+        <w:rPr>
+          <w:rFonts w:asciiTheme="minorHAnsi" w:hAnsiTheme="minorHAnsi" w:cstheme="minorHAnsi"/>
+          <w:sz w:val="28"/>
+          <w:szCs w:val="28"/>
+        </w:rPr>
+        <w:t xml:space="preserve">. </w:t>
+      </w:r>
+      <w:r>
+        <w:rPr>
+          <w:rFonts w:asciiTheme="minorHAnsi" w:hAnsiTheme="minorHAnsi" w:cstheme="minorHAnsi"/>
+          <w:sz w:val="28"/>
+          <w:szCs w:val="28"/>
+        </w:rPr>
+        <w:t xml:space="preserve">Integration testing involves combining the individual components (units) of the software and testing them as a group. </w:t>
+      </w:r>
+      <w:r>
+        <w:rPr>
+          <w:rFonts w:asciiTheme="minorHAnsi" w:hAnsiTheme="minorHAnsi" w:cstheme="minorHAnsi"/>
+          <w:sz w:val="28"/>
+          <w:szCs w:val="28"/>
+        </w:rPr>
+        <w:t>This</w:t>
+      </w:r>
+      <w:r>
+        <w:rPr>
+          <w:rFonts w:asciiTheme="minorHAnsi" w:hAnsiTheme="minorHAnsi" w:cstheme="minorHAnsi"/>
+          <w:sz w:val="28"/>
+          <w:szCs w:val="28"/>
+        </w:rPr>
+        <w:t xml:space="preserve"> help</w:t>
+      </w:r>
+      <w:r>
+        <w:rPr>
+          <w:rFonts w:asciiTheme="minorHAnsi" w:hAnsiTheme="minorHAnsi" w:cstheme="minorHAnsi"/>
+          <w:sz w:val="28"/>
+          <w:szCs w:val="28"/>
+        </w:rPr>
+        <w:t>s</w:t>
+      </w:r>
+      <w:r>
+        <w:rPr>
+          <w:rFonts w:asciiTheme="minorHAnsi" w:hAnsiTheme="minorHAnsi" w:cstheme="minorHAnsi"/>
+          <w:sz w:val="28"/>
+          <w:szCs w:val="28"/>
+        </w:rPr>
+        <w:t xml:space="preserve"> identify any faults </w:t>
+      </w:r>
+      <w:r>
+        <w:rPr>
+          <w:rFonts w:asciiTheme="minorHAnsi" w:hAnsiTheme="minorHAnsi" w:cstheme="minorHAnsi"/>
+          <w:sz w:val="28"/>
+          <w:szCs w:val="28"/>
+        </w:rPr>
+        <w:t>which may only become apparent</w:t>
+      </w:r>
+      <w:r>
+        <w:rPr>
+          <w:rFonts w:asciiTheme="minorHAnsi" w:hAnsiTheme="minorHAnsi" w:cstheme="minorHAnsi"/>
+          <w:sz w:val="28"/>
+          <w:szCs w:val="28"/>
+        </w:rPr>
+        <w:t xml:space="preserve"> when the components </w:t>
+      </w:r>
+      <w:r>
+        <w:rPr>
+          <w:rFonts w:asciiTheme="minorHAnsi" w:hAnsiTheme="minorHAnsi" w:cstheme="minorHAnsi"/>
+          <w:sz w:val="28"/>
+          <w:szCs w:val="28"/>
+        </w:rPr>
+        <w:t>are made</w:t>
+      </w:r>
+      <w:r>
+        <w:rPr>
+          <w:rFonts w:asciiTheme="minorHAnsi" w:hAnsiTheme="minorHAnsi" w:cstheme="minorHAnsi"/>
+          <w:sz w:val="28"/>
+          <w:szCs w:val="28"/>
+        </w:rPr>
+        <w:t xml:space="preserve"> to </w:t>
+      </w:r>
+      <w:r>
+        <w:rPr>
+          <w:rFonts w:asciiTheme="minorHAnsi" w:hAnsiTheme="minorHAnsi" w:cstheme="minorHAnsi"/>
+          <w:sz w:val="28"/>
+          <w:szCs w:val="28"/>
+        </w:rPr>
+        <w:t xml:space="preserve">interact with one another </w:t>
+      </w:r>
+      <w:r>
+        <w:rPr>
+          <w:rFonts w:asciiTheme="minorHAnsi" w:hAnsiTheme="minorHAnsi" w:cstheme="minorHAnsi"/>
+          <w:color w:val="000000"/>
+          <w:sz w:val="28"/>
+          <w:szCs w:val="28"/>
+          <w:shd w:val="clear" w:color="auto" w:fill="FFFFFF"/>
+        </w:rPr>
+        <w:t xml:space="preserve">(Integration Testing </w:t>
+      </w:r>
+      <w:r>
+        <w:rPr>
+          <w:rFonts w:asciiTheme="minorHAnsi" w:hAnsiTheme="minorHAnsi" w:cstheme="minorHAnsi"/>
+          <w:color w:val="000000"/>
+          <w:sz w:val="28"/>
+          <w:szCs w:val="28"/>
+          <w:shd w:val="clear" w:color="auto" w:fill="FFFFFF"/>
+        </w:rPr>
+        <w:t>–</w:t>
+      </w:r>
+      <w:r>
+        <w:rPr>
+          <w:rFonts w:asciiTheme="minorHAnsi" w:hAnsiTheme="minorHAnsi" w:cstheme="minorHAnsi"/>
+          <w:color w:val="000000"/>
+          <w:sz w:val="28"/>
+          <w:szCs w:val="28"/>
+          <w:shd w:val="clear" w:color="auto" w:fill="FFFFFF"/>
+        </w:rPr>
+        <w:t xml:space="preserve"> </w:t>
+      </w:r>
+      <w:r>
+        <w:rPr>
+          <w:rFonts w:asciiTheme="minorHAnsi" w:hAnsiTheme="minorHAnsi" w:cstheme="minorHAnsi"/>
+          <w:color w:val="000000"/>
+          <w:sz w:val="28"/>
+          <w:szCs w:val="28"/>
+          <w:shd w:val="clear" w:color="auto" w:fill="FFFFFF"/>
+        </w:rPr>
+        <w:t xml:space="preserve">Software Testing </w:t>
+      </w:r>
+      <w:r>
+        <w:rPr>
+          <w:rFonts w:asciiTheme="minorHAnsi" w:hAnsiTheme="minorHAnsi" w:cstheme="minorHAnsi"/>
+          <w:color w:val="000000"/>
+          <w:sz w:val="28"/>
+          <w:szCs w:val="28"/>
+          <w:shd w:val="clear" w:color="auto" w:fill="FFFFFF"/>
+        </w:rPr>
+        <w:t>Fundamentals, 2020).</w:t>
+      </w:r>
+      <w:r>
+        <w:rPr>
+          <w:rFonts w:asciiTheme="minorHAnsi" w:hAnsiTheme="minorHAnsi" w:cstheme="minorHAnsi"/>
+          <w:color w:val="000000"/>
+          <w:sz w:val="28"/>
+          <w:szCs w:val="28"/>
+          <w:shd w:val="clear" w:color="auto" w:fill="FFFFFF"/>
+        </w:rPr>
+        <w:t xml:space="preserve"> </w:t>
+      </w:r>
+    </w:p>
+    <w:p>
+      <w:pPr>
+        <w:rPr>
+          <w:rFonts w:asciiTheme="minorHAnsi" w:hAnsiTheme="minorHAnsi" w:cstheme="minorHAnsi"/>
+          <w:sz w:val="28"/>
+          <w:szCs w:val="28"/>
+        </w:rPr>
+      </w:pPr>
+      <w:r>
+        <w:rPr>
+          <w:rFonts w:asciiTheme="minorHAnsi" w:hAnsiTheme="minorHAnsi" w:cstheme="minorHAnsi"/>
+          <w:sz w:val="28"/>
+          <w:szCs w:val="28"/>
+        </w:rPr>
         <w:t>In the context of our app,</w:t>
       </w:r>
       <w:r>
+        <w:rPr>
+          <w:rFonts w:asciiTheme="minorHAnsi" w:hAnsiTheme="minorHAnsi" w:cstheme="minorHAnsi"/>
+          <w:sz w:val="28"/>
+          <w:szCs w:val="28"/>
+        </w:rPr>
         <w:t xml:space="preserve"> integration testing will consist of testing combined components</w:t>
       </w:r>
       <w:r>
+        <w:rPr>
+          <w:rFonts w:asciiTheme="minorHAnsi" w:hAnsiTheme="minorHAnsi" w:cstheme="minorHAnsi"/>
+          <w:sz w:val="28"/>
+          <w:szCs w:val="28"/>
+        </w:rPr>
         <w:t xml:space="preserve"> which have direct relationships</w:t>
       </w:r>
       <w:r>
+        <w:rPr>
+          <w:rFonts w:asciiTheme="minorHAnsi" w:hAnsiTheme="minorHAnsi" w:cstheme="minorHAnsi"/>
+          <w:sz w:val="28"/>
+          <w:szCs w:val="28"/>
+        </w:rPr>
         <w:t>;</w:t>
       </w:r>
       <w:r>
+        <w:rPr>
+          <w:rFonts w:asciiTheme="minorHAnsi" w:hAnsiTheme="minorHAnsi" w:cstheme="minorHAnsi"/>
+          <w:sz w:val="28"/>
+          <w:szCs w:val="28"/>
+        </w:rPr>
         <w:t xml:space="preserve"> for example</w:t>
       </w:r>
       <w:r>
+        <w:rPr>
+          <w:rFonts w:asciiTheme="minorHAnsi" w:hAnsiTheme="minorHAnsi" w:cstheme="minorHAnsi"/>
+          <w:sz w:val="28"/>
+          <w:szCs w:val="28"/>
+        </w:rPr>
         <w:t xml:space="preserve">, submitting an order and </w:t>
       </w:r>
       <w:r>
+        <w:rPr>
+          <w:rFonts w:asciiTheme="minorHAnsi" w:hAnsiTheme="minorHAnsi" w:cstheme="minorHAnsi"/>
+          <w:sz w:val="28"/>
+          <w:szCs w:val="28"/>
+        </w:rPr>
         <w:t>processing the credit card payment.</w:t>
       </w:r>
     </w:p>
-    <w:p/>
     <w:p>
-      <w:r>
+      <w:pPr>
+        <w:rPr>
+          <w:rFonts w:asciiTheme="minorHAnsi" w:hAnsiTheme="minorHAnsi" w:cstheme="minorHAnsi"/>
+          <w:sz w:val="28"/>
+          <w:szCs w:val="28"/>
+        </w:rPr>
+      </w:pPr>
+    </w:p>
+    <w:p>
+      <w:pPr>
+        <w:rPr>
+          <w:rFonts w:asciiTheme="minorHAnsi" w:hAnsiTheme="minorHAnsi" w:cstheme="minorHAnsi"/>
+          <w:sz w:val="28"/>
+          <w:szCs w:val="28"/>
+        </w:rPr>
+      </w:pPr>
+      <w:r>
+        <w:rPr>
+          <w:rFonts w:asciiTheme="minorHAnsi" w:hAnsiTheme="minorHAnsi" w:cstheme="minorHAnsi"/>
+          <w:sz w:val="28"/>
+          <w:szCs w:val="28"/>
+        </w:rPr>
         <w:t xml:space="preserve">Once enough components of the app have been created that </w:t>
       </w:r>
       <w:r>
+        <w:rPr>
+          <w:rFonts w:asciiTheme="minorHAnsi" w:hAnsiTheme="minorHAnsi" w:cstheme="minorHAnsi"/>
+          <w:sz w:val="28"/>
+          <w:szCs w:val="28"/>
+        </w:rPr>
         <w:t>sequences</w:t>
       </w:r>
       <w:r>
+        <w:rPr>
+          <w:rFonts w:asciiTheme="minorHAnsi" w:hAnsiTheme="minorHAnsi" w:cstheme="minorHAnsi"/>
+          <w:sz w:val="28"/>
+          <w:szCs w:val="28"/>
+        </w:rPr>
         <w:t xml:space="preserve"> of</w:t>
       </w:r>
       <w:r>
+        <w:rPr>
+          <w:rFonts w:asciiTheme="minorHAnsi" w:hAnsiTheme="minorHAnsi" w:cstheme="minorHAnsi"/>
+          <w:sz w:val="28"/>
+          <w:szCs w:val="28"/>
+        </w:rPr>
         <w:t xml:space="preserve"> actions</w:t>
       </w:r>
       <w:r>
+        <w:rPr>
+          <w:rFonts w:asciiTheme="minorHAnsi" w:hAnsiTheme="minorHAnsi" w:cstheme="minorHAnsi"/>
+          <w:sz w:val="28"/>
+          <w:szCs w:val="28"/>
+        </w:rPr>
         <w:t xml:space="preserve"> can be </w:t>
       </w:r>
       <w:r>
+        <w:rPr>
+          <w:rFonts w:asciiTheme="minorHAnsi" w:hAnsiTheme="minorHAnsi" w:cstheme="minorHAnsi"/>
+          <w:sz w:val="28"/>
+          <w:szCs w:val="28"/>
+        </w:rPr>
         <w:t>performed</w:t>
       </w:r>
       <w:r>
+        <w:rPr>
+          <w:rFonts w:asciiTheme="minorHAnsi" w:hAnsiTheme="minorHAnsi" w:cstheme="minorHAnsi"/>
+          <w:sz w:val="28"/>
+          <w:szCs w:val="28"/>
+        </w:rPr>
         <w:t xml:space="preserve"> </w:t>
       </w:r>
       <w:r>
-        <w:t xml:space="preserve">on a mocked up interface, </w:t>
-      </w:r>
-      <w:r>
+        <w:rPr>
+          <w:rFonts w:asciiTheme="minorHAnsi" w:hAnsiTheme="minorHAnsi" w:cstheme="minorHAnsi"/>
+          <w:sz w:val="28"/>
+          <w:szCs w:val="28"/>
+        </w:rPr>
+        <w:t xml:space="preserve">on a </w:t>
+      </w:r>
+      <w:proofErr w:type="gramStart"/>
+      <w:r>
+        <w:rPr>
+          <w:rFonts w:asciiTheme="minorHAnsi" w:hAnsiTheme="minorHAnsi" w:cstheme="minorHAnsi"/>
+          <w:sz w:val="28"/>
+          <w:szCs w:val="28"/>
+        </w:rPr>
+        <w:t>mocked up</w:t>
+      </w:r>
+      <w:proofErr w:type="gramEnd"/>
+      <w:r>
+        <w:rPr>
+          <w:rFonts w:asciiTheme="minorHAnsi" w:hAnsiTheme="minorHAnsi" w:cstheme="minorHAnsi"/>
+          <w:sz w:val="28"/>
+          <w:szCs w:val="28"/>
+        </w:rPr>
+        <w:t xml:space="preserve"> interface, </w:t>
+      </w:r>
+      <w:r>
+        <w:rPr>
+          <w:rFonts w:asciiTheme="minorHAnsi" w:hAnsiTheme="minorHAnsi" w:cstheme="minorHAnsi"/>
+          <w:sz w:val="28"/>
+          <w:szCs w:val="28"/>
+        </w:rPr>
         <w:t xml:space="preserve">some </w:t>
       </w:r>
       <w:r>
+        <w:rPr>
+          <w:rFonts w:asciiTheme="minorHAnsi" w:hAnsiTheme="minorHAnsi" w:cstheme="minorHAnsi"/>
+          <w:sz w:val="28"/>
+          <w:szCs w:val="28"/>
+        </w:rPr>
         <w:t xml:space="preserve">in-house </w:t>
       </w:r>
       <w:r>
+        <w:rPr>
+          <w:rFonts w:asciiTheme="minorHAnsi" w:hAnsiTheme="minorHAnsi" w:cstheme="minorHAnsi"/>
+          <w:sz w:val="28"/>
+          <w:szCs w:val="28"/>
+        </w:rPr>
         <w:t xml:space="preserve">system </w:t>
       </w:r>
       <w:r>
+        <w:rPr>
+          <w:rFonts w:asciiTheme="minorHAnsi" w:hAnsiTheme="minorHAnsi" w:cstheme="minorHAnsi"/>
+          <w:sz w:val="28"/>
+          <w:szCs w:val="28"/>
+        </w:rPr>
         <w:t>testing can occur</w:t>
       </w:r>
       <w:r>
+        <w:rPr>
+          <w:rFonts w:asciiTheme="minorHAnsi" w:hAnsiTheme="minorHAnsi" w:cstheme="minorHAnsi"/>
+          <w:sz w:val="28"/>
+          <w:szCs w:val="28"/>
+        </w:rPr>
         <w:t xml:space="preserve">. A checklist of items </w:t>
       </w:r>
       <w:r>
+        <w:rPr>
+          <w:rFonts w:asciiTheme="minorHAnsi" w:hAnsiTheme="minorHAnsi" w:cstheme="minorHAnsi"/>
+          <w:sz w:val="28"/>
+          <w:szCs w:val="28"/>
+        </w:rPr>
         <w:t xml:space="preserve">(Fig 1.) </w:t>
       </w:r>
       <w:r>
+        <w:rPr>
+          <w:rFonts w:asciiTheme="minorHAnsi" w:hAnsiTheme="minorHAnsi" w:cstheme="minorHAnsi"/>
+          <w:sz w:val="28"/>
+          <w:szCs w:val="28"/>
+        </w:rPr>
         <w:t xml:space="preserve">shall be used to ensure each component does get tested, and the same features will be tested at various intervals </w:t>
       </w:r>
       <w:r>
+        <w:rPr>
+          <w:rFonts w:asciiTheme="minorHAnsi" w:hAnsiTheme="minorHAnsi" w:cstheme="minorHAnsi"/>
+          <w:sz w:val="28"/>
+          <w:szCs w:val="28"/>
+        </w:rPr>
         <w:t xml:space="preserve">throughout the project’s lifetime </w:t>
       </w:r>
       <w:r>
-        <w:t>to account for any inadvertent bugs that may appear due to changes elsewhere in the code. It’s at this point we can also draw upon the expertise of our industry</w:t>
-      </w:r>
-      <w:r>
-        <w:t xml:space="preserve"> based testers (Roshan’s family), to test the components and begin to provide feedback</w:t>
-      </w:r>
-      <w:r>
+        <w:rPr>
+          <w:rFonts w:asciiTheme="minorHAnsi" w:hAnsiTheme="minorHAnsi" w:cstheme="minorHAnsi"/>
+          <w:sz w:val="28"/>
+          <w:szCs w:val="28"/>
+        </w:rPr>
+        <w:t xml:space="preserve">to account for any inadvertent bugs </w:t>
+      </w:r>
+      <w:r>
+        <w:rPr>
+          <w:rFonts w:asciiTheme="minorHAnsi" w:hAnsiTheme="minorHAnsi" w:cstheme="minorHAnsi"/>
+          <w:sz w:val="28"/>
+          <w:szCs w:val="28"/>
+        </w:rPr>
+        <w:lastRenderedPageBreak/>
+        <w:t xml:space="preserve">that may appear due to changes elsewhere in the code. It’s at this point we can also draw upon the expertise of our </w:t>
+      </w:r>
+      <w:proofErr w:type="gramStart"/>
+      <w:r>
+        <w:rPr>
+          <w:rFonts w:asciiTheme="minorHAnsi" w:hAnsiTheme="minorHAnsi" w:cstheme="minorHAnsi"/>
+          <w:sz w:val="28"/>
+          <w:szCs w:val="28"/>
+        </w:rPr>
+        <w:t>industry</w:t>
+      </w:r>
+      <w:r>
+        <w:rPr>
+          <w:rFonts w:asciiTheme="minorHAnsi" w:hAnsiTheme="minorHAnsi" w:cstheme="minorHAnsi"/>
+          <w:sz w:val="28"/>
+          <w:szCs w:val="28"/>
+        </w:rPr>
+        <w:t xml:space="preserve"> based</w:t>
+      </w:r>
+      <w:proofErr w:type="gramEnd"/>
+      <w:r>
+        <w:rPr>
+          <w:rFonts w:asciiTheme="minorHAnsi" w:hAnsiTheme="minorHAnsi" w:cstheme="minorHAnsi"/>
+          <w:sz w:val="28"/>
+          <w:szCs w:val="28"/>
+        </w:rPr>
+        <w:t xml:space="preserve"> testers (Roshan’s family), to test the components and begin to provide feedback</w:t>
+      </w:r>
+      <w:r>
+        <w:rPr>
+          <w:rFonts w:asciiTheme="minorHAnsi" w:hAnsiTheme="minorHAnsi" w:cstheme="minorHAnsi"/>
+          <w:sz w:val="28"/>
+          <w:szCs w:val="28"/>
+        </w:rPr>
         <w:t xml:space="preserve"> </w:t>
       </w:r>
       <w:r>
+        <w:rPr>
+          <w:rFonts w:asciiTheme="minorHAnsi" w:hAnsiTheme="minorHAnsi" w:cstheme="minorHAnsi"/>
+          <w:sz w:val="28"/>
+          <w:szCs w:val="28"/>
+        </w:rPr>
         <w:t xml:space="preserve">to the team </w:t>
       </w:r>
       <w:r>
+        <w:rPr>
+          <w:rFonts w:asciiTheme="minorHAnsi" w:hAnsiTheme="minorHAnsi" w:cstheme="minorHAnsi"/>
+          <w:sz w:val="28"/>
+          <w:szCs w:val="28"/>
+        </w:rPr>
         <w:t>in a collaborative fashion.</w:t>
       </w:r>
       <w:r>
+        <w:rPr>
+          <w:rFonts w:asciiTheme="minorHAnsi" w:hAnsiTheme="minorHAnsi" w:cstheme="minorHAnsi"/>
+          <w:sz w:val="28"/>
+          <w:szCs w:val="28"/>
+        </w:rPr>
+        <w:t xml:space="preserve"> Having this occur </w:t>
+      </w:r>
+      <w:proofErr w:type="gramStart"/>
+      <w:r>
+        <w:rPr>
+          <w:rFonts w:asciiTheme="minorHAnsi" w:hAnsiTheme="minorHAnsi" w:cstheme="minorHAnsi"/>
+          <w:sz w:val="28"/>
+          <w:szCs w:val="28"/>
+        </w:rPr>
+        <w:t>early on in the</w:t>
+      </w:r>
+      <w:proofErr w:type="gramEnd"/>
+      <w:r>
+        <w:rPr>
+          <w:rFonts w:asciiTheme="minorHAnsi" w:hAnsiTheme="minorHAnsi" w:cstheme="minorHAnsi"/>
+          <w:sz w:val="28"/>
+          <w:szCs w:val="28"/>
+        </w:rPr>
+        <w:t xml:space="preserve"> project </w:t>
+      </w:r>
+      <w:r>
+        <w:rPr>
+          <w:rFonts w:asciiTheme="minorHAnsi" w:hAnsiTheme="minorHAnsi" w:cstheme="minorHAnsi"/>
+          <w:sz w:val="28"/>
+          <w:szCs w:val="28"/>
+        </w:rPr>
+        <w:t xml:space="preserve">is invaluable as industry experts </w:t>
+      </w:r>
+      <w:r>
+        <w:rPr>
+          <w:rFonts w:asciiTheme="minorHAnsi" w:hAnsiTheme="minorHAnsi" w:cstheme="minorHAnsi"/>
+          <w:sz w:val="28"/>
+          <w:szCs w:val="28"/>
+        </w:rPr>
+        <w:t xml:space="preserve">will </w:t>
+      </w:r>
+      <w:r>
+        <w:rPr>
+          <w:rFonts w:asciiTheme="minorHAnsi" w:hAnsiTheme="minorHAnsi" w:cstheme="minorHAnsi"/>
+          <w:sz w:val="28"/>
+          <w:szCs w:val="28"/>
+        </w:rPr>
+        <w:t xml:space="preserve">have insight on </w:t>
+      </w:r>
+      <w:r>
+        <w:rPr>
+          <w:rFonts w:asciiTheme="minorHAnsi" w:hAnsiTheme="minorHAnsi" w:cstheme="minorHAnsi"/>
+          <w:sz w:val="28"/>
+          <w:szCs w:val="28"/>
+        </w:rPr>
+        <w:t>a multitude of</w:t>
+      </w:r>
+      <w:r>
+        <w:rPr>
+          <w:rFonts w:asciiTheme="minorHAnsi" w:hAnsiTheme="minorHAnsi" w:cstheme="minorHAnsi"/>
+          <w:sz w:val="28"/>
+          <w:szCs w:val="28"/>
+        </w:rPr>
+        <w:t xml:space="preserve"> variables </w:t>
+      </w:r>
+      <w:r>
+        <w:rPr>
+          <w:rFonts w:asciiTheme="minorHAnsi" w:hAnsiTheme="minorHAnsi" w:cstheme="minorHAnsi"/>
+          <w:sz w:val="28"/>
+          <w:szCs w:val="28"/>
+        </w:rPr>
+        <w:t>specific to the</w:t>
+      </w:r>
+      <w:r>
+        <w:rPr>
+          <w:rFonts w:asciiTheme="minorHAnsi" w:hAnsiTheme="minorHAnsi" w:cstheme="minorHAnsi"/>
+          <w:sz w:val="28"/>
+          <w:szCs w:val="28"/>
+        </w:rPr>
+        <w:t xml:space="preserve"> restaurant environment</w:t>
+      </w:r>
+      <w:r>
+        <w:rPr>
+          <w:rFonts w:asciiTheme="minorHAnsi" w:hAnsiTheme="minorHAnsi" w:cstheme="minorHAnsi"/>
+          <w:sz w:val="28"/>
+          <w:szCs w:val="28"/>
+        </w:rPr>
+        <w:t xml:space="preserve"> and likely </w:t>
+      </w:r>
+      <w:r>
+        <w:rPr>
+          <w:rFonts w:asciiTheme="minorHAnsi" w:hAnsiTheme="minorHAnsi" w:cstheme="minorHAnsi"/>
+          <w:sz w:val="28"/>
+          <w:szCs w:val="28"/>
+        </w:rPr>
+        <w:t xml:space="preserve">think of </w:t>
+      </w:r>
+      <w:r>
+        <w:rPr>
+          <w:rFonts w:asciiTheme="minorHAnsi" w:hAnsiTheme="minorHAnsi" w:cstheme="minorHAnsi"/>
+          <w:sz w:val="28"/>
+          <w:szCs w:val="28"/>
+        </w:rPr>
+        <w:t xml:space="preserve">unique </w:t>
+      </w:r>
+      <w:r>
+        <w:rPr>
+          <w:rFonts w:asciiTheme="minorHAnsi" w:hAnsiTheme="minorHAnsi" w:cstheme="minorHAnsi"/>
+          <w:sz w:val="28"/>
+          <w:szCs w:val="28"/>
+        </w:rPr>
+        <w:t xml:space="preserve">scenarios developers and testers </w:t>
+      </w:r>
+      <w:r>
+        <w:rPr>
+          <w:rFonts w:asciiTheme="minorHAnsi" w:hAnsiTheme="minorHAnsi" w:cstheme="minorHAnsi"/>
+          <w:sz w:val="28"/>
+          <w:szCs w:val="28"/>
+        </w:rPr>
+        <w:t>simply could not. It is</w:t>
+      </w:r>
+      <w:r>
+        <w:rPr>
+          <w:rFonts w:asciiTheme="minorHAnsi" w:hAnsiTheme="minorHAnsi" w:cstheme="minorHAnsi"/>
+          <w:sz w:val="28"/>
+          <w:szCs w:val="28"/>
+        </w:rPr>
         <w:t xml:space="preserve"> </w:t>
       </w:r>
       <w:r>
-        <w:t xml:space="preserve">Having this occur early on in the project </w:t>
-      </w:r>
-      <w:r>
-        <w:t xml:space="preserve">is invaluable as industry experts </w:t>
-      </w:r>
-      <w:r>
-        <w:t xml:space="preserve">will </w:t>
-      </w:r>
-      <w:r>
-        <w:t xml:space="preserve">have insight on </w:t>
-      </w:r>
-      <w:r>
-        <w:t>a multitude of</w:t>
-      </w:r>
-      <w:r>
-        <w:t xml:space="preserve"> variables </w:t>
-      </w:r>
-      <w:r>
-        <w:t>specific to the</w:t>
-      </w:r>
-      <w:r>
-        <w:t xml:space="preserve"> restaurant environment</w:t>
-      </w:r>
-      <w:r>
-        <w:t xml:space="preserve"> and likely </w:t>
-      </w:r>
-      <w:r>
-        <w:t xml:space="preserve">think of </w:t>
-      </w:r>
-      <w:r>
-        <w:t xml:space="preserve">unique </w:t>
-      </w:r>
-      <w:r>
-        <w:t xml:space="preserve">scenarios developers and testers </w:t>
-      </w:r>
-      <w:r>
-        <w:t>simply could not. It is</w:t>
-      </w:r>
-      <w:r>
+        <w:rPr>
+          <w:rFonts w:asciiTheme="minorHAnsi" w:hAnsiTheme="minorHAnsi" w:cstheme="minorHAnsi"/>
+          <w:sz w:val="28"/>
+          <w:szCs w:val="28"/>
+        </w:rPr>
+        <w:t xml:space="preserve">also </w:t>
+      </w:r>
+      <w:r>
+        <w:rPr>
+          <w:rFonts w:asciiTheme="minorHAnsi" w:hAnsiTheme="minorHAnsi" w:cstheme="minorHAnsi"/>
+          <w:sz w:val="28"/>
+          <w:szCs w:val="28"/>
+        </w:rPr>
+        <w:t>far easier to make changes to the app earlier on</w:t>
+      </w:r>
+      <w:r>
+        <w:rPr>
+          <w:rFonts w:asciiTheme="minorHAnsi" w:hAnsiTheme="minorHAnsi" w:cstheme="minorHAnsi"/>
+          <w:sz w:val="28"/>
+          <w:szCs w:val="28"/>
+        </w:rPr>
         <w:t xml:space="preserve"> </w:t>
       </w:r>
       <w:r>
-        <w:t xml:space="preserve">also </w:t>
-      </w:r>
-      <w:r>
-        <w:t>far easier to make changes to the app earlier on</w:t>
-      </w:r>
-      <w:r>
+        <w:rPr>
+          <w:rFonts w:asciiTheme="minorHAnsi" w:hAnsiTheme="minorHAnsi" w:cstheme="minorHAnsi"/>
+          <w:sz w:val="28"/>
+          <w:szCs w:val="28"/>
+        </w:rPr>
+        <w:t>and avoid the possibility of</w:t>
+      </w:r>
+      <w:r>
+        <w:rPr>
+          <w:rFonts w:asciiTheme="minorHAnsi" w:hAnsiTheme="minorHAnsi" w:cstheme="minorHAnsi"/>
+          <w:sz w:val="28"/>
+          <w:szCs w:val="28"/>
+        </w:rPr>
+        <w:t xml:space="preserve"> having to sacrifice many hours of work</w:t>
+      </w:r>
+      <w:r>
+        <w:rPr>
+          <w:rFonts w:asciiTheme="minorHAnsi" w:hAnsiTheme="minorHAnsi" w:cstheme="minorHAnsi"/>
+          <w:sz w:val="28"/>
+          <w:szCs w:val="28"/>
+        </w:rPr>
         <w:t xml:space="preserve"> </w:t>
       </w:r>
-      <w:r>
-        <w:t>and avoid the possibility of</w:t>
-      </w:r>
-      <w:r>
-        <w:t xml:space="preserve"> having to sacrifice many hours of work</w:t>
-      </w:r>
-      <w:r>
-        <w:t xml:space="preserve"> later on down the track when it’s discovered something </w:t>
-      </w:r>
-      <w:r>
+      <w:proofErr w:type="gramStart"/>
+      <w:r>
+        <w:rPr>
+          <w:rFonts w:asciiTheme="minorHAnsi" w:hAnsiTheme="minorHAnsi" w:cstheme="minorHAnsi"/>
+          <w:sz w:val="28"/>
+          <w:szCs w:val="28"/>
+        </w:rPr>
+        <w:t>later on</w:t>
+      </w:r>
+      <w:proofErr w:type="gramEnd"/>
+      <w:r>
+        <w:rPr>
+          <w:rFonts w:asciiTheme="minorHAnsi" w:hAnsiTheme="minorHAnsi" w:cstheme="minorHAnsi"/>
+          <w:sz w:val="28"/>
+          <w:szCs w:val="28"/>
+        </w:rPr>
+        <w:t xml:space="preserve"> down the track when it’s discovered something </w:t>
+      </w:r>
+      <w:r>
+        <w:rPr>
+          <w:rFonts w:asciiTheme="minorHAnsi" w:hAnsiTheme="minorHAnsi" w:cstheme="minorHAnsi"/>
+          <w:sz w:val="28"/>
+          <w:szCs w:val="28"/>
+        </w:rPr>
         <w:t>needed to work differently.</w:t>
       </w:r>
     </w:p>
-    <w:p/>
     <w:p>
-      <w:r>
+      <w:pPr>
+        <w:rPr>
+          <w:rFonts w:asciiTheme="minorHAnsi" w:hAnsiTheme="minorHAnsi" w:cstheme="minorHAnsi"/>
+          <w:sz w:val="28"/>
+          <w:szCs w:val="28"/>
+        </w:rPr>
+      </w:pPr>
+    </w:p>
+    <w:p>
+      <w:pPr>
+        <w:rPr>
+          <w:rFonts w:asciiTheme="minorHAnsi" w:hAnsiTheme="minorHAnsi" w:cstheme="minorHAnsi"/>
+          <w:sz w:val="28"/>
+          <w:szCs w:val="28"/>
+        </w:rPr>
+      </w:pPr>
+      <w:r>
+        <w:rPr>
+          <w:rFonts w:asciiTheme="minorHAnsi" w:hAnsiTheme="minorHAnsi" w:cstheme="minorHAnsi"/>
+          <w:sz w:val="28"/>
+          <w:szCs w:val="28"/>
+        </w:rPr>
         <w:t xml:space="preserve">When </w:t>
       </w:r>
       <w:proofErr w:type="spellStart"/>
       <w:r>
+        <w:rPr>
+          <w:rFonts w:asciiTheme="minorHAnsi" w:hAnsiTheme="minorHAnsi" w:cstheme="minorHAnsi"/>
+          <w:sz w:val="28"/>
+          <w:szCs w:val="28"/>
+        </w:rPr>
         <w:t>Bepoz</w:t>
       </w:r>
       <w:proofErr w:type="spellEnd"/>
       <w:r>
+        <w:rPr>
+          <w:rFonts w:asciiTheme="minorHAnsi" w:hAnsiTheme="minorHAnsi" w:cstheme="minorHAnsi"/>
+          <w:sz w:val="28"/>
+          <w:szCs w:val="28"/>
+        </w:rPr>
         <w:t xml:space="preserve"> </w:t>
       </w:r>
       <w:r>
+        <w:rPr>
+          <w:rFonts w:asciiTheme="minorHAnsi" w:hAnsiTheme="minorHAnsi" w:cstheme="minorHAnsi"/>
+          <w:sz w:val="28"/>
+          <w:szCs w:val="28"/>
+        </w:rPr>
         <w:t>has enough functionality for it</w:t>
       </w:r>
       <w:r>
+        <w:rPr>
+          <w:rFonts w:asciiTheme="minorHAnsi" w:hAnsiTheme="minorHAnsi" w:cstheme="minorHAnsi"/>
+          <w:sz w:val="28"/>
+          <w:szCs w:val="28"/>
+        </w:rPr>
         <w:t xml:space="preserve"> </w:t>
       </w:r>
       <w:r>
+        <w:rPr>
+          <w:rFonts w:asciiTheme="minorHAnsi" w:hAnsiTheme="minorHAnsi" w:cstheme="minorHAnsi"/>
+          <w:sz w:val="28"/>
+          <w:szCs w:val="28"/>
+        </w:rPr>
         <w:t xml:space="preserve">to </w:t>
       </w:r>
       <w:r>
+        <w:rPr>
+          <w:rFonts w:asciiTheme="minorHAnsi" w:hAnsiTheme="minorHAnsi" w:cstheme="minorHAnsi"/>
+          <w:sz w:val="28"/>
+          <w:szCs w:val="28"/>
+        </w:rPr>
         <w:t>become a</w:t>
       </w:r>
       <w:r>
+        <w:rPr>
+          <w:rFonts w:asciiTheme="minorHAnsi" w:hAnsiTheme="minorHAnsi" w:cstheme="minorHAnsi"/>
+          <w:sz w:val="28"/>
+          <w:szCs w:val="28"/>
+        </w:rPr>
         <w:t xml:space="preserve"> prototype</w:t>
       </w:r>
       <w:r>
+        <w:rPr>
+          <w:rFonts w:asciiTheme="minorHAnsi" w:hAnsiTheme="minorHAnsi" w:cstheme="minorHAnsi"/>
+          <w:sz w:val="28"/>
+          <w:szCs w:val="28"/>
+        </w:rPr>
         <w:t xml:space="preserve">, </w:t>
       </w:r>
       <w:r>
+        <w:rPr>
+          <w:rFonts w:asciiTheme="minorHAnsi" w:hAnsiTheme="minorHAnsi" w:cstheme="minorHAnsi"/>
+          <w:sz w:val="28"/>
+          <w:szCs w:val="28"/>
+        </w:rPr>
         <w:t xml:space="preserve">a broader range of testers will be sought to test the app in an explorative way. Explorative testing allows testers to have free reign of the app, and in no set order, explore and </w:t>
       </w:r>
       <w:r>
+        <w:rPr>
+          <w:rFonts w:asciiTheme="minorHAnsi" w:hAnsiTheme="minorHAnsi" w:cstheme="minorHAnsi"/>
+          <w:sz w:val="28"/>
+          <w:szCs w:val="28"/>
+        </w:rPr>
         <w:t xml:space="preserve">try </w:t>
       </w:r>
       <w:r>
+        <w:rPr>
+          <w:rFonts w:asciiTheme="minorHAnsi" w:hAnsiTheme="minorHAnsi" w:cstheme="minorHAnsi"/>
+          <w:sz w:val="28"/>
+          <w:szCs w:val="28"/>
+        </w:rPr>
         <w:t>whichever</w:t>
       </w:r>
       <w:r>
+        <w:rPr>
+          <w:rFonts w:asciiTheme="minorHAnsi" w:hAnsiTheme="minorHAnsi" w:cstheme="minorHAnsi"/>
+          <w:sz w:val="28"/>
+          <w:szCs w:val="28"/>
+        </w:rPr>
         <w:t xml:space="preserve"> button</w:t>
       </w:r>
       <w:r>
+        <w:rPr>
+          <w:rFonts w:asciiTheme="minorHAnsi" w:hAnsiTheme="minorHAnsi" w:cstheme="minorHAnsi"/>
+          <w:sz w:val="28"/>
+          <w:szCs w:val="28"/>
+        </w:rPr>
         <w:t>s</w:t>
       </w:r>
       <w:r>
+        <w:rPr>
+          <w:rFonts w:asciiTheme="minorHAnsi" w:hAnsiTheme="minorHAnsi" w:cstheme="minorHAnsi"/>
+          <w:sz w:val="28"/>
+          <w:szCs w:val="28"/>
+        </w:rPr>
         <w:t xml:space="preserve"> and function</w:t>
       </w:r>
       <w:r>
+        <w:rPr>
+          <w:rFonts w:asciiTheme="minorHAnsi" w:hAnsiTheme="minorHAnsi" w:cstheme="minorHAnsi"/>
+          <w:sz w:val="28"/>
+          <w:szCs w:val="28"/>
+        </w:rPr>
         <w:t>s</w:t>
       </w:r>
       <w:r>
+        <w:rPr>
+          <w:rFonts w:asciiTheme="minorHAnsi" w:hAnsiTheme="minorHAnsi" w:cstheme="minorHAnsi"/>
+          <w:sz w:val="28"/>
+          <w:szCs w:val="28"/>
+        </w:rPr>
         <w:t xml:space="preserve"> of the app</w:t>
       </w:r>
       <w:r>
+        <w:rPr>
+          <w:rFonts w:asciiTheme="minorHAnsi" w:hAnsiTheme="minorHAnsi" w:cstheme="minorHAnsi"/>
+          <w:sz w:val="28"/>
+          <w:szCs w:val="28"/>
+        </w:rPr>
         <w:t xml:space="preserve"> they choose</w:t>
       </w:r>
       <w:r>
+        <w:rPr>
+          <w:rFonts w:asciiTheme="minorHAnsi" w:hAnsiTheme="minorHAnsi" w:cstheme="minorHAnsi"/>
+          <w:sz w:val="28"/>
+          <w:szCs w:val="28"/>
+        </w:rPr>
         <w:t xml:space="preserve"> (Parmar, 2020). </w:t>
       </w:r>
       <w:r>
+        <w:rPr>
+          <w:rFonts w:asciiTheme="minorHAnsi" w:hAnsiTheme="minorHAnsi" w:cstheme="minorHAnsi"/>
+          <w:sz w:val="28"/>
+          <w:szCs w:val="28"/>
+        </w:rPr>
         <w:t>One of the key aims</w:t>
       </w:r>
       <w:r>
+        <w:rPr>
+          <w:rFonts w:asciiTheme="minorHAnsi" w:hAnsiTheme="minorHAnsi" w:cstheme="minorHAnsi"/>
+          <w:sz w:val="28"/>
+          <w:szCs w:val="28"/>
+        </w:rPr>
         <w:t xml:space="preserve"> for the team is to create an app which any customer </w:t>
       </w:r>
       <w:r>
+        <w:rPr>
+          <w:rFonts w:asciiTheme="minorHAnsi" w:hAnsiTheme="minorHAnsi" w:cstheme="minorHAnsi"/>
+          <w:sz w:val="28"/>
+          <w:szCs w:val="28"/>
+        </w:rPr>
         <w:t xml:space="preserve">can </w:t>
       </w:r>
       <w:r>
+        <w:rPr>
+          <w:rFonts w:asciiTheme="minorHAnsi" w:hAnsiTheme="minorHAnsi" w:cstheme="minorHAnsi"/>
+          <w:sz w:val="28"/>
+          <w:szCs w:val="28"/>
+        </w:rPr>
         <w:t>easily understand and be able to use</w:t>
       </w:r>
       <w:r>
+        <w:rPr>
+          <w:rFonts w:asciiTheme="minorHAnsi" w:hAnsiTheme="minorHAnsi" w:cstheme="minorHAnsi"/>
+          <w:sz w:val="28"/>
+          <w:szCs w:val="28"/>
+        </w:rPr>
         <w:t xml:space="preserve"> </w:t>
       </w:r>
       <w:r>
+        <w:rPr>
+          <w:rFonts w:asciiTheme="minorHAnsi" w:hAnsiTheme="minorHAnsi" w:cstheme="minorHAnsi"/>
+          <w:sz w:val="28"/>
+          <w:szCs w:val="28"/>
+        </w:rPr>
         <w:t xml:space="preserve">without assistance or prompts, and explorative testing </w:t>
       </w:r>
       <w:r>
+        <w:rPr>
+          <w:rFonts w:asciiTheme="minorHAnsi" w:hAnsiTheme="minorHAnsi" w:cstheme="minorHAnsi"/>
+          <w:sz w:val="28"/>
+          <w:szCs w:val="28"/>
+        </w:rPr>
         <w:t>is idea</w:t>
       </w:r>
       <w:r>
+        <w:rPr>
+          <w:rFonts w:asciiTheme="minorHAnsi" w:hAnsiTheme="minorHAnsi" w:cstheme="minorHAnsi"/>
+          <w:sz w:val="28"/>
+          <w:szCs w:val="28"/>
+        </w:rPr>
         <w:t>l</w:t>
       </w:r>
       <w:r>
+        <w:rPr>
+          <w:rFonts w:asciiTheme="minorHAnsi" w:hAnsiTheme="minorHAnsi" w:cstheme="minorHAnsi"/>
+          <w:sz w:val="28"/>
+          <w:szCs w:val="28"/>
+        </w:rPr>
         <w:t xml:space="preserve"> in that it replicates this style of self learning behaviour.</w:t>
       </w:r>
     </w:p>
-    <w:p/>
     <w:p>
-      <w:r>
+      <w:pPr>
+        <w:rPr>
+          <w:rFonts w:asciiTheme="minorHAnsi" w:hAnsiTheme="minorHAnsi" w:cstheme="minorHAnsi"/>
+          <w:sz w:val="28"/>
+          <w:szCs w:val="28"/>
+        </w:rPr>
+      </w:pPr>
+    </w:p>
+    <w:p>
+      <w:pPr>
+        <w:rPr>
+          <w:rFonts w:asciiTheme="minorHAnsi" w:hAnsiTheme="minorHAnsi" w:cstheme="minorHAnsi"/>
+          <w:sz w:val="28"/>
+          <w:szCs w:val="28"/>
+        </w:rPr>
+      </w:pPr>
+      <w:r>
+        <w:rPr>
+          <w:rFonts w:asciiTheme="minorHAnsi" w:hAnsiTheme="minorHAnsi" w:cstheme="minorHAnsi"/>
+          <w:sz w:val="28"/>
+          <w:szCs w:val="28"/>
+        </w:rPr>
         <w:t>Other factors</w:t>
       </w:r>
       <w:r>
+        <w:rPr>
+          <w:rFonts w:asciiTheme="minorHAnsi" w:hAnsiTheme="minorHAnsi" w:cstheme="minorHAnsi"/>
+          <w:sz w:val="28"/>
+          <w:szCs w:val="28"/>
+        </w:rPr>
         <w:t xml:space="preserve"> relating to external</w:t>
       </w:r>
       <w:r>
+        <w:rPr>
+          <w:rFonts w:asciiTheme="minorHAnsi" w:hAnsiTheme="minorHAnsi" w:cstheme="minorHAnsi"/>
+          <w:sz w:val="28"/>
+          <w:szCs w:val="28"/>
+        </w:rPr>
         <w:t xml:space="preserve"> variables will also need to be tested, including OS of the device that is being used</w:t>
       </w:r>
       <w:r>
+        <w:rPr>
+          <w:rFonts w:asciiTheme="minorHAnsi" w:hAnsiTheme="minorHAnsi" w:cstheme="minorHAnsi"/>
+          <w:sz w:val="28"/>
+          <w:szCs w:val="28"/>
+        </w:rPr>
         <w:t>, and performance of the system during heavy use periods (20+ concurrent users).</w:t>
       </w:r>
     </w:p>
-    <w:p/>
     <w:p>
-      <w:r>
+      <w:pPr>
+        <w:rPr>
+          <w:rFonts w:asciiTheme="minorHAnsi" w:hAnsiTheme="minorHAnsi" w:cstheme="minorHAnsi"/>
+          <w:sz w:val="28"/>
+          <w:szCs w:val="28"/>
+        </w:rPr>
+      </w:pPr>
+    </w:p>
+    <w:p>
+      <w:pPr>
+        <w:rPr>
+          <w:rFonts w:asciiTheme="minorHAnsi" w:hAnsiTheme="minorHAnsi" w:cstheme="minorHAnsi"/>
+          <w:sz w:val="28"/>
+          <w:szCs w:val="28"/>
+        </w:rPr>
+      </w:pPr>
+      <w:r>
+        <w:rPr>
+          <w:rFonts w:asciiTheme="minorHAnsi" w:hAnsiTheme="minorHAnsi" w:cstheme="minorHAnsi"/>
+          <w:sz w:val="28"/>
+          <w:szCs w:val="28"/>
+        </w:rPr>
         <w:t>Fig 1. Testing Checklist</w:t>
       </w:r>
     </w:p>
-    <w:p/>
+    <w:p>
+      <w:pPr>
+        <w:rPr>
+          <w:rFonts w:asciiTheme="minorHAnsi" w:hAnsiTheme="minorHAnsi" w:cstheme="minorHAnsi"/>
+          <w:sz w:val="28"/>
+          <w:szCs w:val="28"/>
+        </w:rPr>
+      </w:pPr>
+    </w:p>
     <w:tbl>
       <w:tblPr>
         <w:tblStyle w:val="TableGrid"/>
@@ -740,9 +1981,9 @@
         <w:tblLook w:val="04A0" w:firstRow="1" w:lastRow="0" w:firstColumn="1" w:lastColumn="0" w:noHBand="0" w:noVBand="1"/>
       </w:tblPr>
       <w:tblGrid>
-        <w:gridCol w:w="2805"/>
-        <w:gridCol w:w="1349"/>
-        <w:gridCol w:w="4862"/>
+        <w:gridCol w:w="2776"/>
+        <w:gridCol w:w="1514"/>
+        <w:gridCol w:w="4726"/>
       </w:tblGrid>
       <w:tr>
         <w:tc>
@@ -753,14 +1994,20 @@
             <w:pPr>
               <w:jc w:val="center"/>
               <w:rPr>
+                <w:rFonts w:asciiTheme="minorHAnsi" w:hAnsiTheme="minorHAnsi" w:cstheme="minorHAnsi"/>
                 <w:b/>
                 <w:bCs/>
+                <w:sz w:val="28"/>
+                <w:szCs w:val="28"/>
               </w:rPr>
             </w:pPr>
             <w:r>
               <w:rPr>
+                <w:rFonts w:asciiTheme="minorHAnsi" w:hAnsiTheme="minorHAnsi" w:cstheme="minorHAnsi"/>
                 <w:b/>
                 <w:bCs/>
+                <w:sz w:val="28"/>
+                <w:szCs w:val="28"/>
               </w:rPr>
               <w:t>Task</w:t>
             </w:r>
@@ -773,8 +2020,18 @@
           <w:p>
             <w:pPr>
               <w:jc w:val="center"/>
+              <w:rPr>
+                <w:rFonts w:asciiTheme="minorHAnsi" w:hAnsiTheme="minorHAnsi" w:cstheme="minorHAnsi"/>
+                <w:sz w:val="28"/>
+                <w:szCs w:val="28"/>
+              </w:rPr>
             </w:pPr>
             <w:r>
+              <w:rPr>
+                <w:rFonts w:asciiTheme="minorHAnsi" w:hAnsiTheme="minorHAnsi" w:cstheme="minorHAnsi"/>
+                <w:sz w:val="28"/>
+                <w:szCs w:val="28"/>
+              </w:rPr>
               <w:t>Successful? Y or N</w:t>
             </w:r>
           </w:p>
@@ -786,8 +2043,18 @@
           <w:p>
             <w:pPr>
               <w:jc w:val="center"/>
+              <w:rPr>
+                <w:rFonts w:asciiTheme="minorHAnsi" w:hAnsiTheme="minorHAnsi" w:cstheme="minorHAnsi"/>
+                <w:sz w:val="28"/>
+                <w:szCs w:val="28"/>
+              </w:rPr>
             </w:pPr>
             <w:r>
+              <w:rPr>
+                <w:rFonts w:asciiTheme="minorHAnsi" w:hAnsiTheme="minorHAnsi" w:cstheme="minorHAnsi"/>
+                <w:sz w:val="28"/>
+                <w:szCs w:val="28"/>
+              </w:rPr>
               <w:t>If not successful, why? Other comments/feedback</w:t>
             </w:r>
           </w:p>
@@ -802,22 +2069,31 @@
           <w:p>
             <w:pPr>
               <w:rPr>
+                <w:rFonts w:asciiTheme="minorHAnsi" w:hAnsiTheme="minorHAnsi" w:cstheme="minorHAnsi"/>
                 <w:b/>
                 <w:bCs/>
-              </w:rPr>
-            </w:pPr>
-          </w:p>
-          <w:p>
-            <w:pPr>
-              <w:rPr>
+                <w:sz w:val="28"/>
+                <w:szCs w:val="28"/>
+              </w:rPr>
+            </w:pPr>
+          </w:p>
+          <w:p>
+            <w:pPr>
+              <w:rPr>
+                <w:rFonts w:asciiTheme="minorHAnsi" w:hAnsiTheme="minorHAnsi" w:cstheme="minorHAnsi"/>
                 <w:b/>
                 <w:bCs/>
+                <w:sz w:val="28"/>
+                <w:szCs w:val="28"/>
               </w:rPr>
             </w:pPr>
             <w:r>
               <w:rPr>
+                <w:rFonts w:asciiTheme="minorHAnsi" w:hAnsiTheme="minorHAnsi" w:cstheme="minorHAnsi"/>
                 <w:b/>
                 <w:bCs/>
+                <w:sz w:val="28"/>
+                <w:szCs w:val="28"/>
               </w:rPr>
               <w:t>Patron’s app</w:t>
             </w:r>
@@ -830,7 +2106,19 @@
             <w:tcW w:w="2805" w:type="dxa"/>
           </w:tcPr>
           <w:p>
+            <w:pPr>
+              <w:rPr>
+                <w:rFonts w:asciiTheme="minorHAnsi" w:hAnsiTheme="minorHAnsi" w:cstheme="minorHAnsi"/>
+                <w:sz w:val="28"/>
+                <w:szCs w:val="28"/>
+              </w:rPr>
+            </w:pPr>
             <w:r>
+              <w:rPr>
+                <w:rFonts w:asciiTheme="minorHAnsi" w:hAnsiTheme="minorHAnsi" w:cstheme="minorHAnsi"/>
+                <w:sz w:val="28"/>
+                <w:szCs w:val="28"/>
+              </w:rPr>
               <w:t>Book a table</w:t>
             </w:r>
           </w:p>
@@ -839,13 +2127,29 @@
           <w:tcPr>
             <w:tcW w:w="1349" w:type="dxa"/>
           </w:tcPr>
-          <w:p/>
+          <w:p>
+            <w:pPr>
+              <w:rPr>
+                <w:rFonts w:asciiTheme="minorHAnsi" w:hAnsiTheme="minorHAnsi" w:cstheme="minorHAnsi"/>
+                <w:sz w:val="28"/>
+                <w:szCs w:val="28"/>
+              </w:rPr>
+            </w:pPr>
+          </w:p>
         </w:tc>
         <w:tc>
           <w:tcPr>
             <w:tcW w:w="4862" w:type="dxa"/>
           </w:tcPr>
-          <w:p/>
+          <w:p>
+            <w:pPr>
+              <w:rPr>
+                <w:rFonts w:asciiTheme="minorHAnsi" w:hAnsiTheme="minorHAnsi" w:cstheme="minorHAnsi"/>
+                <w:sz w:val="28"/>
+                <w:szCs w:val="28"/>
+              </w:rPr>
+            </w:pPr>
+          </w:p>
         </w:tc>
       </w:tr>
       <w:tr>
@@ -854,7 +2158,19 @@
             <w:tcW w:w="2805" w:type="dxa"/>
           </w:tcPr>
           <w:p>
+            <w:pPr>
+              <w:rPr>
+                <w:rFonts w:asciiTheme="minorHAnsi" w:hAnsiTheme="minorHAnsi" w:cstheme="minorHAnsi"/>
+                <w:sz w:val="28"/>
+                <w:szCs w:val="28"/>
+              </w:rPr>
+            </w:pPr>
             <w:r>
+              <w:rPr>
+                <w:rFonts w:asciiTheme="minorHAnsi" w:hAnsiTheme="minorHAnsi" w:cstheme="minorHAnsi"/>
+                <w:sz w:val="28"/>
+                <w:szCs w:val="28"/>
+              </w:rPr>
               <w:t>Scan QR code</w:t>
             </w:r>
           </w:p>
@@ -863,13 +2179,29 @@
           <w:tcPr>
             <w:tcW w:w="1349" w:type="dxa"/>
           </w:tcPr>
-          <w:p/>
+          <w:p>
+            <w:pPr>
+              <w:rPr>
+                <w:rFonts w:asciiTheme="minorHAnsi" w:hAnsiTheme="minorHAnsi" w:cstheme="minorHAnsi"/>
+                <w:sz w:val="28"/>
+                <w:szCs w:val="28"/>
+              </w:rPr>
+            </w:pPr>
+          </w:p>
         </w:tc>
         <w:tc>
           <w:tcPr>
             <w:tcW w:w="4862" w:type="dxa"/>
           </w:tcPr>
-          <w:p/>
+          <w:p>
+            <w:pPr>
+              <w:rPr>
+                <w:rFonts w:asciiTheme="minorHAnsi" w:hAnsiTheme="minorHAnsi" w:cstheme="minorHAnsi"/>
+                <w:sz w:val="28"/>
+                <w:szCs w:val="28"/>
+              </w:rPr>
+            </w:pPr>
+          </w:p>
         </w:tc>
       </w:tr>
       <w:tr>
@@ -878,7 +2210,19 @@
             <w:tcW w:w="2805" w:type="dxa"/>
           </w:tcPr>
           <w:p>
+            <w:pPr>
+              <w:rPr>
+                <w:rFonts w:asciiTheme="minorHAnsi" w:hAnsiTheme="minorHAnsi" w:cstheme="minorHAnsi"/>
+                <w:sz w:val="28"/>
+                <w:szCs w:val="28"/>
+              </w:rPr>
+            </w:pPr>
             <w:r>
+              <w:rPr>
+                <w:rFonts w:asciiTheme="minorHAnsi" w:hAnsiTheme="minorHAnsi" w:cstheme="minorHAnsi"/>
+                <w:sz w:val="28"/>
+                <w:szCs w:val="28"/>
+              </w:rPr>
               <w:t>Add items to order</w:t>
             </w:r>
           </w:p>
@@ -887,13 +2231,29 @@
           <w:tcPr>
             <w:tcW w:w="1349" w:type="dxa"/>
           </w:tcPr>
-          <w:p/>
+          <w:p>
+            <w:pPr>
+              <w:rPr>
+                <w:rFonts w:asciiTheme="minorHAnsi" w:hAnsiTheme="minorHAnsi" w:cstheme="minorHAnsi"/>
+                <w:sz w:val="28"/>
+                <w:szCs w:val="28"/>
+              </w:rPr>
+            </w:pPr>
+          </w:p>
         </w:tc>
         <w:tc>
           <w:tcPr>
             <w:tcW w:w="4862" w:type="dxa"/>
           </w:tcPr>
-          <w:p/>
+          <w:p>
+            <w:pPr>
+              <w:rPr>
+                <w:rFonts w:asciiTheme="minorHAnsi" w:hAnsiTheme="minorHAnsi" w:cstheme="minorHAnsi"/>
+                <w:sz w:val="28"/>
+                <w:szCs w:val="28"/>
+              </w:rPr>
+            </w:pPr>
+          </w:p>
         </w:tc>
       </w:tr>
       <w:tr>
@@ -902,7 +2262,19 @@
             <w:tcW w:w="2805" w:type="dxa"/>
           </w:tcPr>
           <w:p>
+            <w:pPr>
+              <w:rPr>
+                <w:rFonts w:asciiTheme="minorHAnsi" w:hAnsiTheme="minorHAnsi" w:cstheme="minorHAnsi"/>
+                <w:sz w:val="28"/>
+                <w:szCs w:val="28"/>
+              </w:rPr>
+            </w:pPr>
             <w:r>
+              <w:rPr>
+                <w:rFonts w:asciiTheme="minorHAnsi" w:hAnsiTheme="minorHAnsi" w:cstheme="minorHAnsi"/>
+                <w:sz w:val="28"/>
+                <w:szCs w:val="28"/>
+              </w:rPr>
               <w:t>Remove items from order</w:t>
             </w:r>
           </w:p>
@@ -911,13 +2283,29 @@
           <w:tcPr>
             <w:tcW w:w="1349" w:type="dxa"/>
           </w:tcPr>
-          <w:p/>
+          <w:p>
+            <w:pPr>
+              <w:rPr>
+                <w:rFonts w:asciiTheme="minorHAnsi" w:hAnsiTheme="minorHAnsi" w:cstheme="minorHAnsi"/>
+                <w:sz w:val="28"/>
+                <w:szCs w:val="28"/>
+              </w:rPr>
+            </w:pPr>
+          </w:p>
         </w:tc>
         <w:tc>
           <w:tcPr>
             <w:tcW w:w="4862" w:type="dxa"/>
           </w:tcPr>
-          <w:p/>
+          <w:p>
+            <w:pPr>
+              <w:rPr>
+                <w:rFonts w:asciiTheme="minorHAnsi" w:hAnsiTheme="minorHAnsi" w:cstheme="minorHAnsi"/>
+                <w:sz w:val="28"/>
+                <w:szCs w:val="28"/>
+              </w:rPr>
+            </w:pPr>
+          </w:p>
         </w:tc>
       </w:tr>
       <w:tr>
@@ -926,21 +2314,53 @@
             <w:tcW w:w="2805" w:type="dxa"/>
           </w:tcPr>
           <w:p>
+            <w:pPr>
+              <w:rPr>
+                <w:rFonts w:asciiTheme="minorHAnsi" w:hAnsiTheme="minorHAnsi" w:cstheme="minorHAnsi"/>
+                <w:sz w:val="28"/>
+                <w:szCs w:val="28"/>
+              </w:rPr>
+            </w:pPr>
             <w:r>
+              <w:rPr>
+                <w:rFonts w:asciiTheme="minorHAnsi" w:hAnsiTheme="minorHAnsi" w:cstheme="minorHAnsi"/>
+                <w:sz w:val="28"/>
+                <w:szCs w:val="28"/>
+              </w:rPr>
               <w:t>Ma</w:t>
             </w:r>
             <w:r>
+              <w:rPr>
+                <w:rFonts w:asciiTheme="minorHAnsi" w:hAnsiTheme="minorHAnsi" w:cstheme="minorHAnsi"/>
+                <w:sz w:val="28"/>
+                <w:szCs w:val="28"/>
+              </w:rPr>
               <w:t>k</w:t>
             </w:r>
             <w:r>
+              <w:rPr>
+                <w:rFonts w:asciiTheme="minorHAnsi" w:hAnsiTheme="minorHAnsi" w:cstheme="minorHAnsi"/>
+                <w:sz w:val="28"/>
+                <w:szCs w:val="28"/>
+              </w:rPr>
               <w:t>e changes to items in order (</w:t>
             </w:r>
             <w:proofErr w:type="spellStart"/>
             <w:r>
+              <w:rPr>
+                <w:rFonts w:asciiTheme="minorHAnsi" w:hAnsiTheme="minorHAnsi" w:cstheme="minorHAnsi"/>
+                <w:sz w:val="28"/>
+                <w:szCs w:val="28"/>
+              </w:rPr>
               <w:t>e.g</w:t>
             </w:r>
             <w:proofErr w:type="spellEnd"/>
             <w:r>
+              <w:rPr>
+                <w:rFonts w:asciiTheme="minorHAnsi" w:hAnsiTheme="minorHAnsi" w:cstheme="minorHAnsi"/>
+                <w:sz w:val="28"/>
+                <w:szCs w:val="28"/>
+              </w:rPr>
               <w:t xml:space="preserve"> 2 serves instead of 1)</w:t>
             </w:r>
           </w:p>
@@ -949,13 +2369,29 @@
           <w:tcPr>
             <w:tcW w:w="1349" w:type="dxa"/>
           </w:tcPr>
-          <w:p/>
+          <w:p>
+            <w:pPr>
+              <w:rPr>
+                <w:rFonts w:asciiTheme="minorHAnsi" w:hAnsiTheme="minorHAnsi" w:cstheme="minorHAnsi"/>
+                <w:sz w:val="28"/>
+                <w:szCs w:val="28"/>
+              </w:rPr>
+            </w:pPr>
+          </w:p>
         </w:tc>
         <w:tc>
           <w:tcPr>
             <w:tcW w:w="4862" w:type="dxa"/>
           </w:tcPr>
-          <w:p/>
+          <w:p>
+            <w:pPr>
+              <w:rPr>
+                <w:rFonts w:asciiTheme="minorHAnsi" w:hAnsiTheme="minorHAnsi" w:cstheme="minorHAnsi"/>
+                <w:sz w:val="28"/>
+                <w:szCs w:val="28"/>
+              </w:rPr>
+            </w:pPr>
+          </w:p>
         </w:tc>
       </w:tr>
       <w:tr>
@@ -964,7 +2400,19 @@
             <w:tcW w:w="2805" w:type="dxa"/>
           </w:tcPr>
           <w:p>
+            <w:pPr>
+              <w:rPr>
+                <w:rFonts w:asciiTheme="minorHAnsi" w:hAnsiTheme="minorHAnsi" w:cstheme="minorHAnsi"/>
+                <w:sz w:val="28"/>
+                <w:szCs w:val="28"/>
+              </w:rPr>
+            </w:pPr>
             <w:r>
+              <w:rPr>
+                <w:rFonts w:asciiTheme="minorHAnsi" w:hAnsiTheme="minorHAnsi" w:cstheme="minorHAnsi"/>
+                <w:sz w:val="28"/>
+                <w:szCs w:val="28"/>
+              </w:rPr>
               <w:t>Place order and pay</w:t>
             </w:r>
           </w:p>
@@ -973,13 +2421,29 @@
           <w:tcPr>
             <w:tcW w:w="1349" w:type="dxa"/>
           </w:tcPr>
-          <w:p/>
+          <w:p>
+            <w:pPr>
+              <w:rPr>
+                <w:rFonts w:asciiTheme="minorHAnsi" w:hAnsiTheme="minorHAnsi" w:cstheme="minorHAnsi"/>
+                <w:sz w:val="28"/>
+                <w:szCs w:val="28"/>
+              </w:rPr>
+            </w:pPr>
+          </w:p>
         </w:tc>
         <w:tc>
           <w:tcPr>
             <w:tcW w:w="4862" w:type="dxa"/>
           </w:tcPr>
-          <w:p/>
+          <w:p>
+            <w:pPr>
+              <w:rPr>
+                <w:rFonts w:asciiTheme="minorHAnsi" w:hAnsiTheme="minorHAnsi" w:cstheme="minorHAnsi"/>
+                <w:sz w:val="28"/>
+                <w:szCs w:val="28"/>
+              </w:rPr>
+            </w:pPr>
+          </w:p>
         </w:tc>
       </w:tr>
       <w:tr>
@@ -988,7 +2452,19 @@
             <w:tcW w:w="2805" w:type="dxa"/>
           </w:tcPr>
           <w:p>
+            <w:pPr>
+              <w:rPr>
+                <w:rFonts w:asciiTheme="minorHAnsi" w:hAnsiTheme="minorHAnsi" w:cstheme="minorHAnsi"/>
+                <w:sz w:val="28"/>
+                <w:szCs w:val="28"/>
+              </w:rPr>
+            </w:pPr>
             <w:r>
+              <w:rPr>
+                <w:rFonts w:asciiTheme="minorHAnsi" w:hAnsiTheme="minorHAnsi" w:cstheme="minorHAnsi"/>
+                <w:sz w:val="28"/>
+                <w:szCs w:val="28"/>
+              </w:rPr>
               <w:t>Cancel order/flag waitstaff</w:t>
             </w:r>
           </w:p>
@@ -997,13 +2473,29 @@
           <w:tcPr>
             <w:tcW w:w="1349" w:type="dxa"/>
           </w:tcPr>
-          <w:p/>
+          <w:p>
+            <w:pPr>
+              <w:rPr>
+                <w:rFonts w:asciiTheme="minorHAnsi" w:hAnsiTheme="minorHAnsi" w:cstheme="minorHAnsi"/>
+                <w:sz w:val="28"/>
+                <w:szCs w:val="28"/>
+              </w:rPr>
+            </w:pPr>
+          </w:p>
         </w:tc>
         <w:tc>
           <w:tcPr>
             <w:tcW w:w="4862" w:type="dxa"/>
           </w:tcPr>
-          <w:p/>
+          <w:p>
+            <w:pPr>
+              <w:rPr>
+                <w:rFonts w:asciiTheme="minorHAnsi" w:hAnsiTheme="minorHAnsi" w:cstheme="minorHAnsi"/>
+                <w:sz w:val="28"/>
+                <w:szCs w:val="28"/>
+              </w:rPr>
+            </w:pPr>
+          </w:p>
         </w:tc>
       </w:tr>
       <w:tr>
@@ -1012,19 +2504,45 @@
             <w:tcW w:w="2805" w:type="dxa"/>
           </w:tcPr>
           <w:p>
+            <w:pPr>
+              <w:rPr>
+                <w:rFonts w:asciiTheme="minorHAnsi" w:hAnsiTheme="minorHAnsi" w:cstheme="minorHAnsi"/>
+                <w:sz w:val="28"/>
+                <w:szCs w:val="28"/>
+              </w:rPr>
+            </w:pPr>
             <w:r>
+              <w:rPr>
+                <w:rFonts w:asciiTheme="minorHAnsi" w:hAnsiTheme="minorHAnsi" w:cstheme="minorHAnsi"/>
+                <w:sz w:val="28"/>
+                <w:szCs w:val="28"/>
+              </w:rPr>
+              <w:lastRenderedPageBreak/>
               <w:t xml:space="preserve">Apply reward (applicable after </w:t>
             </w:r>
             <w:r>
+              <w:rPr>
+                <w:rFonts w:asciiTheme="minorHAnsi" w:hAnsiTheme="minorHAnsi" w:cstheme="minorHAnsi"/>
+                <w:sz w:val="28"/>
+                <w:szCs w:val="28"/>
+              </w:rPr>
               <w:t>10</w:t>
             </w:r>
             <w:r>
               <w:rPr>
+                <w:rFonts w:asciiTheme="minorHAnsi" w:hAnsiTheme="minorHAnsi" w:cstheme="minorHAnsi"/>
+                <w:sz w:val="28"/>
+                <w:szCs w:val="28"/>
                 <w:vertAlign w:val="superscript"/>
               </w:rPr>
               <w:t>th</w:t>
             </w:r>
             <w:r>
+              <w:rPr>
+                <w:rFonts w:asciiTheme="minorHAnsi" w:hAnsiTheme="minorHAnsi" w:cstheme="minorHAnsi"/>
+                <w:sz w:val="28"/>
+                <w:szCs w:val="28"/>
+              </w:rPr>
               <w:t xml:space="preserve"> order)</w:t>
             </w:r>
           </w:p>
@@ -1033,13 +2551,29 @@
           <w:tcPr>
             <w:tcW w:w="1349" w:type="dxa"/>
           </w:tcPr>
-          <w:p/>
+          <w:p>
+            <w:pPr>
+              <w:rPr>
+                <w:rFonts w:asciiTheme="minorHAnsi" w:hAnsiTheme="minorHAnsi" w:cstheme="minorHAnsi"/>
+                <w:sz w:val="28"/>
+                <w:szCs w:val="28"/>
+              </w:rPr>
+            </w:pPr>
+          </w:p>
         </w:tc>
         <w:tc>
           <w:tcPr>
             <w:tcW w:w="4862" w:type="dxa"/>
           </w:tcPr>
-          <w:p/>
+          <w:p>
+            <w:pPr>
+              <w:rPr>
+                <w:rFonts w:asciiTheme="minorHAnsi" w:hAnsiTheme="minorHAnsi" w:cstheme="minorHAnsi"/>
+                <w:sz w:val="28"/>
+                <w:szCs w:val="28"/>
+              </w:rPr>
+            </w:pPr>
+          </w:p>
         </w:tc>
       </w:tr>
       <w:tr>
@@ -1048,7 +2582,19 @@
             <w:tcW w:w="2805" w:type="dxa"/>
           </w:tcPr>
           <w:p>
+            <w:pPr>
+              <w:rPr>
+                <w:rFonts w:asciiTheme="minorHAnsi" w:hAnsiTheme="minorHAnsi" w:cstheme="minorHAnsi"/>
+                <w:sz w:val="28"/>
+                <w:szCs w:val="28"/>
+              </w:rPr>
+            </w:pPr>
             <w:r>
+              <w:rPr>
+                <w:rFonts w:asciiTheme="minorHAnsi" w:hAnsiTheme="minorHAnsi" w:cstheme="minorHAnsi"/>
+                <w:sz w:val="28"/>
+                <w:szCs w:val="28"/>
+              </w:rPr>
               <w:t>Receive push notification from kitchen to collect food</w:t>
             </w:r>
           </w:p>
@@ -1057,13 +2603,29 @@
           <w:tcPr>
             <w:tcW w:w="1349" w:type="dxa"/>
           </w:tcPr>
-          <w:p/>
+          <w:p>
+            <w:pPr>
+              <w:rPr>
+                <w:rFonts w:asciiTheme="minorHAnsi" w:hAnsiTheme="minorHAnsi" w:cstheme="minorHAnsi"/>
+                <w:sz w:val="28"/>
+                <w:szCs w:val="28"/>
+              </w:rPr>
+            </w:pPr>
+          </w:p>
         </w:tc>
         <w:tc>
           <w:tcPr>
             <w:tcW w:w="4862" w:type="dxa"/>
           </w:tcPr>
-          <w:p/>
+          <w:p>
+            <w:pPr>
+              <w:rPr>
+                <w:rFonts w:asciiTheme="minorHAnsi" w:hAnsiTheme="minorHAnsi" w:cstheme="minorHAnsi"/>
+                <w:sz w:val="28"/>
+                <w:szCs w:val="28"/>
+              </w:rPr>
+            </w:pPr>
+          </w:p>
         </w:tc>
       </w:tr>
       <w:tr>
@@ -1072,10 +2634,27 @@
             <w:tcW w:w="2805" w:type="dxa"/>
           </w:tcPr>
           <w:p>
+            <w:pPr>
+              <w:rPr>
+                <w:rFonts w:asciiTheme="minorHAnsi" w:hAnsiTheme="minorHAnsi" w:cstheme="minorHAnsi"/>
+                <w:sz w:val="28"/>
+                <w:szCs w:val="28"/>
+              </w:rPr>
+            </w:pPr>
             <w:r>
+              <w:rPr>
+                <w:rFonts w:asciiTheme="minorHAnsi" w:hAnsiTheme="minorHAnsi" w:cstheme="minorHAnsi"/>
+                <w:sz w:val="28"/>
+                <w:szCs w:val="28"/>
+              </w:rPr>
               <w:t>Write</w:t>
             </w:r>
             <w:r>
+              <w:rPr>
+                <w:rFonts w:asciiTheme="minorHAnsi" w:hAnsiTheme="minorHAnsi" w:cstheme="minorHAnsi"/>
+                <w:sz w:val="28"/>
+                <w:szCs w:val="28"/>
+              </w:rPr>
               <w:t xml:space="preserve"> a review</w:t>
             </w:r>
           </w:p>
@@ -1084,13 +2663,29 @@
           <w:tcPr>
             <w:tcW w:w="1349" w:type="dxa"/>
           </w:tcPr>
-          <w:p/>
+          <w:p>
+            <w:pPr>
+              <w:rPr>
+                <w:rFonts w:asciiTheme="minorHAnsi" w:hAnsiTheme="minorHAnsi" w:cstheme="minorHAnsi"/>
+                <w:sz w:val="28"/>
+                <w:szCs w:val="28"/>
+              </w:rPr>
+            </w:pPr>
+          </w:p>
         </w:tc>
         <w:tc>
           <w:tcPr>
             <w:tcW w:w="4862" w:type="dxa"/>
           </w:tcPr>
-          <w:p/>
+          <w:p>
+            <w:pPr>
+              <w:rPr>
+                <w:rFonts w:asciiTheme="minorHAnsi" w:hAnsiTheme="minorHAnsi" w:cstheme="minorHAnsi"/>
+                <w:sz w:val="28"/>
+                <w:szCs w:val="28"/>
+              </w:rPr>
+            </w:pPr>
+          </w:p>
         </w:tc>
       </w:tr>
       <w:tr>
@@ -1098,19 +2693,43 @@
           <w:tcPr>
             <w:tcW w:w="2805" w:type="dxa"/>
           </w:tcPr>
-          <w:p/>
+          <w:p>
+            <w:pPr>
+              <w:rPr>
+                <w:rFonts w:asciiTheme="minorHAnsi" w:hAnsiTheme="minorHAnsi" w:cstheme="minorHAnsi"/>
+                <w:sz w:val="28"/>
+                <w:szCs w:val="28"/>
+              </w:rPr>
+            </w:pPr>
+          </w:p>
         </w:tc>
         <w:tc>
           <w:tcPr>
             <w:tcW w:w="1349" w:type="dxa"/>
           </w:tcPr>
-          <w:p/>
+          <w:p>
+            <w:pPr>
+              <w:rPr>
+                <w:rFonts w:asciiTheme="minorHAnsi" w:hAnsiTheme="minorHAnsi" w:cstheme="minorHAnsi"/>
+                <w:sz w:val="28"/>
+                <w:szCs w:val="28"/>
+              </w:rPr>
+            </w:pPr>
+          </w:p>
         </w:tc>
         <w:tc>
           <w:tcPr>
             <w:tcW w:w="4862" w:type="dxa"/>
           </w:tcPr>
-          <w:p/>
+          <w:p>
+            <w:pPr>
+              <w:rPr>
+                <w:rFonts w:asciiTheme="minorHAnsi" w:hAnsiTheme="minorHAnsi" w:cstheme="minorHAnsi"/>
+                <w:sz w:val="28"/>
+                <w:szCs w:val="28"/>
+              </w:rPr>
+            </w:pPr>
+          </w:p>
         </w:tc>
       </w:tr>
       <w:tr>
@@ -1122,22 +2741,31 @@
           <w:p>
             <w:pPr>
               <w:rPr>
+                <w:rFonts w:asciiTheme="minorHAnsi" w:hAnsiTheme="minorHAnsi" w:cstheme="minorHAnsi"/>
                 <w:b/>
                 <w:bCs/>
-              </w:rPr>
-            </w:pPr>
-          </w:p>
-          <w:p>
-            <w:pPr>
-              <w:rPr>
+                <w:sz w:val="28"/>
+                <w:szCs w:val="28"/>
+              </w:rPr>
+            </w:pPr>
+          </w:p>
+          <w:p>
+            <w:pPr>
+              <w:rPr>
+                <w:rFonts w:asciiTheme="minorHAnsi" w:hAnsiTheme="minorHAnsi" w:cstheme="minorHAnsi"/>
                 <w:b/>
                 <w:bCs/>
+                <w:sz w:val="28"/>
+                <w:szCs w:val="28"/>
               </w:rPr>
             </w:pPr>
             <w:r>
               <w:rPr>
+                <w:rFonts w:asciiTheme="minorHAnsi" w:hAnsiTheme="minorHAnsi" w:cstheme="minorHAnsi"/>
                 <w:b/>
                 <w:bCs/>
+                <w:sz w:val="28"/>
+                <w:szCs w:val="28"/>
               </w:rPr>
               <w:t>Restaurant staff/Owner’s portal</w:t>
             </w:r>
@@ -1150,13 +2778,35 @@
             <w:tcW w:w="2805" w:type="dxa"/>
           </w:tcPr>
           <w:p>
+            <w:pPr>
+              <w:rPr>
+                <w:rFonts w:asciiTheme="minorHAnsi" w:hAnsiTheme="minorHAnsi" w:cstheme="minorHAnsi"/>
+                <w:sz w:val="28"/>
+                <w:szCs w:val="28"/>
+              </w:rPr>
+            </w:pPr>
             <w:r>
+              <w:rPr>
+                <w:rFonts w:asciiTheme="minorHAnsi" w:hAnsiTheme="minorHAnsi" w:cstheme="minorHAnsi"/>
+                <w:sz w:val="28"/>
+                <w:szCs w:val="28"/>
+              </w:rPr>
               <w:t>Order correctly print</w:t>
             </w:r>
             <w:r>
+              <w:rPr>
+                <w:rFonts w:asciiTheme="minorHAnsi" w:hAnsiTheme="minorHAnsi" w:cstheme="minorHAnsi"/>
+                <w:sz w:val="28"/>
+                <w:szCs w:val="28"/>
+              </w:rPr>
               <w:t>s</w:t>
             </w:r>
             <w:r>
+              <w:rPr>
+                <w:rFonts w:asciiTheme="minorHAnsi" w:hAnsiTheme="minorHAnsi" w:cstheme="minorHAnsi"/>
+                <w:sz w:val="28"/>
+                <w:szCs w:val="28"/>
+              </w:rPr>
               <w:t xml:space="preserve"> on kitchen docket printer. Includes any custom notes/additions, allergies. </w:t>
             </w:r>
           </w:p>
@@ -1165,13 +2815,29 @@
           <w:tcPr>
             <w:tcW w:w="1349" w:type="dxa"/>
           </w:tcPr>
-          <w:p/>
+          <w:p>
+            <w:pPr>
+              <w:rPr>
+                <w:rFonts w:asciiTheme="minorHAnsi" w:hAnsiTheme="minorHAnsi" w:cstheme="minorHAnsi"/>
+                <w:sz w:val="28"/>
+                <w:szCs w:val="28"/>
+              </w:rPr>
+            </w:pPr>
+          </w:p>
         </w:tc>
         <w:tc>
           <w:tcPr>
             <w:tcW w:w="4862" w:type="dxa"/>
           </w:tcPr>
-          <w:p/>
+          <w:p>
+            <w:pPr>
+              <w:rPr>
+                <w:rFonts w:asciiTheme="minorHAnsi" w:hAnsiTheme="minorHAnsi" w:cstheme="minorHAnsi"/>
+                <w:sz w:val="28"/>
+                <w:szCs w:val="28"/>
+              </w:rPr>
+            </w:pPr>
+          </w:p>
         </w:tc>
       </w:tr>
       <w:tr>
@@ -1180,7 +2846,19 @@
             <w:tcW w:w="2805" w:type="dxa"/>
           </w:tcPr>
           <w:p>
+            <w:pPr>
+              <w:rPr>
+                <w:rFonts w:asciiTheme="minorHAnsi" w:hAnsiTheme="minorHAnsi" w:cstheme="minorHAnsi"/>
+                <w:sz w:val="28"/>
+                <w:szCs w:val="28"/>
+              </w:rPr>
+            </w:pPr>
             <w:r>
+              <w:rPr>
+                <w:rFonts w:asciiTheme="minorHAnsi" w:hAnsiTheme="minorHAnsi" w:cstheme="minorHAnsi"/>
+                <w:sz w:val="28"/>
+                <w:szCs w:val="28"/>
+              </w:rPr>
               <w:t>View reservations</w:t>
             </w:r>
           </w:p>
@@ -1189,13 +2867,29 @@
           <w:tcPr>
             <w:tcW w:w="1349" w:type="dxa"/>
           </w:tcPr>
-          <w:p/>
+          <w:p>
+            <w:pPr>
+              <w:rPr>
+                <w:rFonts w:asciiTheme="minorHAnsi" w:hAnsiTheme="minorHAnsi" w:cstheme="minorHAnsi"/>
+                <w:sz w:val="28"/>
+                <w:szCs w:val="28"/>
+              </w:rPr>
+            </w:pPr>
+          </w:p>
         </w:tc>
         <w:tc>
           <w:tcPr>
             <w:tcW w:w="4862" w:type="dxa"/>
           </w:tcPr>
-          <w:p/>
+          <w:p>
+            <w:pPr>
+              <w:rPr>
+                <w:rFonts w:asciiTheme="minorHAnsi" w:hAnsiTheme="minorHAnsi" w:cstheme="minorHAnsi"/>
+                <w:sz w:val="28"/>
+                <w:szCs w:val="28"/>
+              </w:rPr>
+            </w:pPr>
+          </w:p>
         </w:tc>
       </w:tr>
       <w:tr>
@@ -1203,19 +2897,43 @@
           <w:tcPr>
             <w:tcW w:w="2805" w:type="dxa"/>
           </w:tcPr>
-          <w:p/>
+          <w:p>
+            <w:pPr>
+              <w:rPr>
+                <w:rFonts w:asciiTheme="minorHAnsi" w:hAnsiTheme="minorHAnsi" w:cstheme="minorHAnsi"/>
+                <w:sz w:val="28"/>
+                <w:szCs w:val="28"/>
+              </w:rPr>
+            </w:pPr>
+          </w:p>
         </w:tc>
         <w:tc>
           <w:tcPr>
             <w:tcW w:w="1349" w:type="dxa"/>
           </w:tcPr>
-          <w:p/>
+          <w:p>
+            <w:pPr>
+              <w:rPr>
+                <w:rFonts w:asciiTheme="minorHAnsi" w:hAnsiTheme="minorHAnsi" w:cstheme="minorHAnsi"/>
+                <w:sz w:val="28"/>
+                <w:szCs w:val="28"/>
+              </w:rPr>
+            </w:pPr>
+          </w:p>
         </w:tc>
         <w:tc>
           <w:tcPr>
             <w:tcW w:w="4862" w:type="dxa"/>
           </w:tcPr>
-          <w:p/>
+          <w:p>
+            <w:pPr>
+              <w:rPr>
+                <w:rFonts w:asciiTheme="minorHAnsi" w:hAnsiTheme="minorHAnsi" w:cstheme="minorHAnsi"/>
+                <w:sz w:val="28"/>
+                <w:szCs w:val="28"/>
+              </w:rPr>
+            </w:pPr>
+          </w:p>
         </w:tc>
       </w:tr>
       <w:tr>
@@ -1224,7 +2942,19 @@
             <w:tcW w:w="2805" w:type="dxa"/>
           </w:tcPr>
           <w:p>
+            <w:pPr>
+              <w:rPr>
+                <w:rFonts w:asciiTheme="minorHAnsi" w:hAnsiTheme="minorHAnsi" w:cstheme="minorHAnsi"/>
+                <w:sz w:val="28"/>
+                <w:szCs w:val="28"/>
+              </w:rPr>
+            </w:pPr>
             <w:r>
+              <w:rPr>
+                <w:rFonts w:asciiTheme="minorHAnsi" w:hAnsiTheme="minorHAnsi" w:cstheme="minorHAnsi"/>
+                <w:sz w:val="28"/>
+                <w:szCs w:val="28"/>
+              </w:rPr>
               <w:t>View customer’s orders</w:t>
             </w:r>
           </w:p>
@@ -1233,13 +2963,29 @@
           <w:tcPr>
             <w:tcW w:w="1349" w:type="dxa"/>
           </w:tcPr>
-          <w:p/>
+          <w:p>
+            <w:pPr>
+              <w:rPr>
+                <w:rFonts w:asciiTheme="minorHAnsi" w:hAnsiTheme="minorHAnsi" w:cstheme="minorHAnsi"/>
+                <w:sz w:val="28"/>
+                <w:szCs w:val="28"/>
+              </w:rPr>
+            </w:pPr>
+          </w:p>
         </w:tc>
         <w:tc>
           <w:tcPr>
             <w:tcW w:w="4862" w:type="dxa"/>
           </w:tcPr>
-          <w:p/>
+          <w:p>
+            <w:pPr>
+              <w:rPr>
+                <w:rFonts w:asciiTheme="minorHAnsi" w:hAnsiTheme="minorHAnsi" w:cstheme="minorHAnsi"/>
+                <w:sz w:val="28"/>
+                <w:szCs w:val="28"/>
+              </w:rPr>
+            </w:pPr>
+          </w:p>
         </w:tc>
       </w:tr>
       <w:tr>
@@ -1248,10 +2994,27 @@
             <w:tcW w:w="2805" w:type="dxa"/>
           </w:tcPr>
           <w:p>
+            <w:pPr>
+              <w:rPr>
+                <w:rFonts w:asciiTheme="minorHAnsi" w:hAnsiTheme="minorHAnsi" w:cstheme="minorHAnsi"/>
+                <w:sz w:val="28"/>
+                <w:szCs w:val="28"/>
+              </w:rPr>
+            </w:pPr>
             <w:r>
+              <w:rPr>
+                <w:rFonts w:asciiTheme="minorHAnsi" w:hAnsiTheme="minorHAnsi" w:cstheme="minorHAnsi"/>
+                <w:sz w:val="28"/>
+                <w:szCs w:val="28"/>
+              </w:rPr>
               <w:t>Make amendments to orders – change size, add an allergy note</w:t>
             </w:r>
             <w:r>
+              <w:rPr>
+                <w:rFonts w:asciiTheme="minorHAnsi" w:hAnsiTheme="minorHAnsi" w:cstheme="minorHAnsi"/>
+                <w:sz w:val="28"/>
+                <w:szCs w:val="28"/>
+              </w:rPr>
               <w:t>, etc.</w:t>
             </w:r>
           </w:p>
@@ -1260,13 +3023,29 @@
           <w:tcPr>
             <w:tcW w:w="1349" w:type="dxa"/>
           </w:tcPr>
-          <w:p/>
+          <w:p>
+            <w:pPr>
+              <w:rPr>
+                <w:rFonts w:asciiTheme="minorHAnsi" w:hAnsiTheme="minorHAnsi" w:cstheme="minorHAnsi"/>
+                <w:sz w:val="28"/>
+                <w:szCs w:val="28"/>
+              </w:rPr>
+            </w:pPr>
+          </w:p>
         </w:tc>
         <w:tc>
           <w:tcPr>
             <w:tcW w:w="4862" w:type="dxa"/>
           </w:tcPr>
-          <w:p/>
+          <w:p>
+            <w:pPr>
+              <w:rPr>
+                <w:rFonts w:asciiTheme="minorHAnsi" w:hAnsiTheme="minorHAnsi" w:cstheme="minorHAnsi"/>
+                <w:sz w:val="28"/>
+                <w:szCs w:val="28"/>
+              </w:rPr>
+            </w:pPr>
+          </w:p>
         </w:tc>
       </w:tr>
       <w:tr>
@@ -1275,8 +3054,30 @@
             <w:tcW w:w="2805" w:type="dxa"/>
           </w:tcPr>
           <w:p>
+            <w:pPr>
+              <w:rPr>
+                <w:rFonts w:asciiTheme="minorHAnsi" w:hAnsiTheme="minorHAnsi" w:cstheme="minorHAnsi"/>
+                <w:sz w:val="28"/>
+                <w:szCs w:val="28"/>
+              </w:rPr>
+            </w:pPr>
+            <w:proofErr w:type="gramStart"/>
             <w:r>
-              <w:t>Admin are able to:</w:t>
+              <w:rPr>
+                <w:rFonts w:asciiTheme="minorHAnsi" w:hAnsiTheme="minorHAnsi" w:cstheme="minorHAnsi"/>
+                <w:sz w:val="28"/>
+                <w:szCs w:val="28"/>
+              </w:rPr>
+              <w:t>Admin</w:t>
+            </w:r>
+            <w:proofErr w:type="gramEnd"/>
+            <w:r>
+              <w:rPr>
+                <w:rFonts w:asciiTheme="minorHAnsi" w:hAnsiTheme="minorHAnsi" w:cstheme="minorHAnsi"/>
+                <w:sz w:val="28"/>
+                <w:szCs w:val="28"/>
+              </w:rPr>
+              <w:t xml:space="preserve"> are able to:</w:t>
             </w:r>
           </w:p>
           <w:p>
@@ -1286,8 +3087,18 @@
                 <w:ilvl w:val="0"/>
                 <w:numId w:val="1"/>
               </w:numPr>
+              <w:rPr>
+                <w:rFonts w:asciiTheme="minorHAnsi" w:hAnsiTheme="minorHAnsi" w:cstheme="minorHAnsi"/>
+                <w:sz w:val="28"/>
+                <w:szCs w:val="28"/>
+              </w:rPr>
             </w:pPr>
             <w:r>
+              <w:rPr>
+                <w:rFonts w:asciiTheme="minorHAnsi" w:hAnsiTheme="minorHAnsi" w:cstheme="minorHAnsi"/>
+                <w:sz w:val="28"/>
+                <w:szCs w:val="28"/>
+              </w:rPr>
               <w:t>Add items to menu</w:t>
             </w:r>
           </w:p>
@@ -1298,8 +3109,18 @@
                 <w:ilvl w:val="0"/>
                 <w:numId w:val="1"/>
               </w:numPr>
+              <w:rPr>
+                <w:rFonts w:asciiTheme="minorHAnsi" w:hAnsiTheme="minorHAnsi" w:cstheme="minorHAnsi"/>
+                <w:sz w:val="28"/>
+                <w:szCs w:val="28"/>
+              </w:rPr>
             </w:pPr>
             <w:r>
+              <w:rPr>
+                <w:rFonts w:asciiTheme="minorHAnsi" w:hAnsiTheme="minorHAnsi" w:cstheme="minorHAnsi"/>
+                <w:sz w:val="28"/>
+                <w:szCs w:val="28"/>
+              </w:rPr>
               <w:t>Remove items from menu</w:t>
             </w:r>
           </w:p>
@@ -1310,8 +3131,18 @@
                 <w:ilvl w:val="0"/>
                 <w:numId w:val="1"/>
               </w:numPr>
+              <w:rPr>
+                <w:rFonts w:asciiTheme="minorHAnsi" w:hAnsiTheme="minorHAnsi" w:cstheme="minorHAnsi"/>
+                <w:sz w:val="28"/>
+                <w:szCs w:val="28"/>
+              </w:rPr>
             </w:pPr>
             <w:r>
+              <w:rPr>
+                <w:rFonts w:asciiTheme="minorHAnsi" w:hAnsiTheme="minorHAnsi" w:cstheme="minorHAnsi"/>
+                <w:sz w:val="28"/>
+                <w:szCs w:val="28"/>
+              </w:rPr>
               <w:t>Temporarily make items unavailable</w:t>
             </w:r>
           </w:p>
@@ -1322,8 +3153,18 @@
                 <w:ilvl w:val="0"/>
                 <w:numId w:val="1"/>
               </w:numPr>
+              <w:rPr>
+                <w:rFonts w:asciiTheme="minorHAnsi" w:hAnsiTheme="minorHAnsi" w:cstheme="minorHAnsi"/>
+                <w:sz w:val="28"/>
+                <w:szCs w:val="28"/>
+              </w:rPr>
             </w:pPr>
             <w:r>
+              <w:rPr>
+                <w:rFonts w:asciiTheme="minorHAnsi" w:hAnsiTheme="minorHAnsi" w:cstheme="minorHAnsi"/>
+                <w:sz w:val="28"/>
+                <w:szCs w:val="28"/>
+              </w:rPr>
               <w:t>Make item available again</w:t>
             </w:r>
           </w:p>
@@ -1334,8 +3175,18 @@
                 <w:ilvl w:val="0"/>
                 <w:numId w:val="1"/>
               </w:numPr>
+              <w:rPr>
+                <w:rFonts w:asciiTheme="minorHAnsi" w:hAnsiTheme="minorHAnsi" w:cstheme="minorHAnsi"/>
+                <w:sz w:val="28"/>
+                <w:szCs w:val="28"/>
+              </w:rPr>
             </w:pPr>
             <w:r>
+              <w:rPr>
+                <w:rFonts w:asciiTheme="minorHAnsi" w:hAnsiTheme="minorHAnsi" w:cstheme="minorHAnsi"/>
+                <w:sz w:val="28"/>
+                <w:szCs w:val="28"/>
+              </w:rPr>
               <w:t>Add a special</w:t>
             </w:r>
           </w:p>
@@ -1346,8 +3197,18 @@
                 <w:ilvl w:val="0"/>
                 <w:numId w:val="1"/>
               </w:numPr>
+              <w:rPr>
+                <w:rFonts w:asciiTheme="minorHAnsi" w:hAnsiTheme="minorHAnsi" w:cstheme="minorHAnsi"/>
+                <w:sz w:val="28"/>
+                <w:szCs w:val="28"/>
+              </w:rPr>
             </w:pPr>
             <w:r>
+              <w:rPr>
+                <w:rFonts w:asciiTheme="minorHAnsi" w:hAnsiTheme="minorHAnsi" w:cstheme="minorHAnsi"/>
+                <w:sz w:val="28"/>
+                <w:szCs w:val="28"/>
+              </w:rPr>
               <w:t>Remove a special</w:t>
             </w:r>
           </w:p>
@@ -1356,199 +3217,502 @@
           <w:tcPr>
             <w:tcW w:w="1349" w:type="dxa"/>
           </w:tcPr>
-          <w:p/>
+          <w:p>
+            <w:pPr>
+              <w:rPr>
+                <w:rFonts w:asciiTheme="minorHAnsi" w:hAnsiTheme="minorHAnsi" w:cstheme="minorHAnsi"/>
+                <w:sz w:val="28"/>
+                <w:szCs w:val="28"/>
+              </w:rPr>
+            </w:pPr>
+          </w:p>
         </w:tc>
         <w:tc>
           <w:tcPr>
             <w:tcW w:w="4862" w:type="dxa"/>
           </w:tcPr>
-          <w:p/>
+          <w:p>
+            <w:pPr>
+              <w:rPr>
+                <w:rFonts w:asciiTheme="minorHAnsi" w:hAnsiTheme="minorHAnsi" w:cstheme="minorHAnsi"/>
+                <w:sz w:val="28"/>
+                <w:szCs w:val="28"/>
+              </w:rPr>
+            </w:pPr>
+          </w:p>
         </w:tc>
       </w:tr>
     </w:tbl>
-    <w:p/>
-    <w:p/>
-    <w:p/>
-    <w:p>
-      <w:r>
-        <w:t xml:space="preserve">Our test users will preferably need to be a diverse group of people who represent the typical patronage in a restaurant setting, as well </w:t>
-      </w:r>
-      <w:r>
-        <w:t xml:space="preserve">as </w:t>
-      </w:r>
-      <w:r>
-        <w:t>those wh</w:t>
-      </w:r>
-      <w:r>
-        <w:t>o are experienced in various roles at restaurants, including wait staff, kitchen staff, floor managers and business owners. Roshan’s inspiration for the app drew from a desire to help his family’s own restaurant, and so staff from the restaurant w</w:t>
-      </w:r>
-      <w:r>
-        <w:t xml:space="preserve">ill </w:t>
-      </w:r>
-      <w:r>
-        <w:t xml:space="preserve">be called upon in the early stages of testing. One to two waitstaff, a cook, and the business owner </w:t>
-      </w:r>
-      <w:r>
-        <w:t>shall</w:t>
-      </w:r>
-      <w:r>
-        <w:t xml:space="preserve"> be sufficient to begin with. As testing increases in the later stages of the app’s development, </w:t>
-      </w:r>
-      <w:r>
-        <w:t xml:space="preserve">a pool of </w:t>
-      </w:r>
-      <w:r>
-        <w:t xml:space="preserve">roughly 15-20 </w:t>
-      </w:r>
-      <w:r>
-        <w:t>testers</w:t>
-      </w:r>
-      <w:r>
-        <w:t xml:space="preserve"> </w:t>
-      </w:r>
-      <w:r>
-        <w:t xml:space="preserve">of various ages and levels of technological savviness </w:t>
-      </w:r>
-      <w:r>
-        <w:t>would be ideal</w:t>
-      </w:r>
-      <w:r>
-        <w:t xml:space="preserve">, particularly </w:t>
-      </w:r>
-      <w:r>
-        <w:t>to help replicate scenarios of</w:t>
-      </w:r>
-      <w:r>
-        <w:t xml:space="preserve"> heavy load/traffic on the system.</w:t>
-      </w:r>
-      <w:r>
-        <w:t xml:space="preserve"> The app could be offered as a free trial in the restaurant one evening, and/or beta testers could be sought via a company such as </w:t>
-      </w:r>
-      <w:proofErr w:type="spellStart"/>
-      <w:r>
-        <w:t>Ubertesters</w:t>
-      </w:r>
-      <w:proofErr w:type="spellEnd"/>
-      <w:r>
-        <w:t>.</w:t>
-      </w:r>
-    </w:p>
-    <w:p/>
-    <w:p>
-      <w:r>
-        <w:t>While it can never be known if a program is entirely bug free, s</w:t>
-      </w:r>
-      <w:r>
-        <w:t xml:space="preserve">ome </w:t>
-      </w:r>
-      <w:r>
-        <w:t xml:space="preserve">valid </w:t>
-      </w:r>
-      <w:r>
-        <w:t>markers</w:t>
-      </w:r>
-      <w:r>
-        <w:t xml:space="preserve"> to indicate successful test phase completion </w:t>
-      </w:r>
-      <w:r>
-        <w:t xml:space="preserve">would be </w:t>
-      </w:r>
-      <w:r>
-        <w:t>an</w:t>
-      </w:r>
-      <w:r>
-        <w:t xml:space="preserve"> </w:t>
-      </w:r>
-      <w:r>
-        <w:t xml:space="preserve">app </w:t>
-      </w:r>
-      <w:r>
-        <w:t xml:space="preserve">which has </w:t>
-      </w:r>
-      <w:r>
-        <w:t>had all known bugs corrected</w:t>
-      </w:r>
-      <w:r>
-        <w:t xml:space="preserve">, </w:t>
-      </w:r>
-      <w:r>
-        <w:t xml:space="preserve">and a consensus among the </w:t>
-      </w:r>
-      <w:r>
-        <w:t>majority of users</w:t>
-      </w:r>
-      <w:r>
-        <w:t xml:space="preserve"> that the </w:t>
-      </w:r>
-      <w:r>
-        <w:t>app</w:t>
-      </w:r>
-      <w:r>
-        <w:t xml:space="preserve"> would </w:t>
-      </w:r>
-      <w:r>
-        <w:t xml:space="preserve">greatly </w:t>
-      </w:r>
-      <w:r>
-        <w:t>benefit their business and workflow.</w:t>
-      </w:r>
-      <w:r>
-        <w:t xml:space="preserve"> </w:t>
-      </w:r>
-    </w:p>
     <w:p>
       <w:pPr>
         <w:rPr>
-          <w:color w:val="FF0000"/>
+          <w:rFonts w:asciiTheme="minorHAnsi" w:hAnsiTheme="minorHAnsi" w:cstheme="minorHAnsi"/>
+          <w:sz w:val="28"/>
+          <w:szCs w:val="28"/>
         </w:rPr>
       </w:pPr>
     </w:p>
     <w:p>
       <w:pPr>
         <w:rPr>
-          <w:color w:val="FF0000"/>
+          <w:rFonts w:asciiTheme="minorHAnsi" w:hAnsiTheme="minorHAnsi" w:cstheme="minorHAnsi"/>
+          <w:sz w:val="28"/>
+          <w:szCs w:val="28"/>
         </w:rPr>
       </w:pPr>
     </w:p>
     <w:p>
       <w:pPr>
         <w:rPr>
-          <w:color w:val="FF0000"/>
+          <w:rFonts w:asciiTheme="minorHAnsi" w:hAnsiTheme="minorHAnsi" w:cstheme="minorHAnsi"/>
+          <w:sz w:val="28"/>
+          <w:szCs w:val="28"/>
         </w:rPr>
       </w:pPr>
     </w:p>
     <w:p>
-      <w:r>
-        <w:t>References</w:t>
+      <w:pPr>
+        <w:rPr>
+          <w:rFonts w:asciiTheme="minorHAnsi" w:hAnsiTheme="minorHAnsi" w:cstheme="minorHAnsi"/>
+          <w:sz w:val="28"/>
+          <w:szCs w:val="28"/>
+        </w:rPr>
+      </w:pPr>
+      <w:r>
+        <w:rPr>
+          <w:rFonts w:asciiTheme="minorHAnsi" w:hAnsiTheme="minorHAnsi" w:cstheme="minorHAnsi"/>
+          <w:sz w:val="28"/>
+          <w:szCs w:val="28"/>
+        </w:rPr>
+        <w:lastRenderedPageBreak/>
+        <w:t xml:space="preserve">Our test users will preferably need to be a diverse group of people who represent the typical patronage in a restaurant setting, as well </w:t>
+      </w:r>
+      <w:r>
+        <w:rPr>
+          <w:rFonts w:asciiTheme="minorHAnsi" w:hAnsiTheme="minorHAnsi" w:cstheme="minorHAnsi"/>
+          <w:sz w:val="28"/>
+          <w:szCs w:val="28"/>
+        </w:rPr>
+        <w:t xml:space="preserve">as </w:t>
+      </w:r>
+      <w:r>
+        <w:rPr>
+          <w:rFonts w:asciiTheme="minorHAnsi" w:hAnsiTheme="minorHAnsi" w:cstheme="minorHAnsi"/>
+          <w:sz w:val="28"/>
+          <w:szCs w:val="28"/>
+        </w:rPr>
+        <w:t>those wh</w:t>
+      </w:r>
+      <w:r>
+        <w:rPr>
+          <w:rFonts w:asciiTheme="minorHAnsi" w:hAnsiTheme="minorHAnsi" w:cstheme="minorHAnsi"/>
+          <w:sz w:val="28"/>
+          <w:szCs w:val="28"/>
+        </w:rPr>
+        <w:t>o are experienced in various roles at restaurants, including wait staff, kitchen staff, floor managers and business owners. Roshan’s inspiration for the app drew from a desire to help his family’s own restaurant, and so staff from the restaurant w</w:t>
+      </w:r>
+      <w:r>
+        <w:rPr>
+          <w:rFonts w:asciiTheme="minorHAnsi" w:hAnsiTheme="minorHAnsi" w:cstheme="minorHAnsi"/>
+          <w:sz w:val="28"/>
+          <w:szCs w:val="28"/>
+        </w:rPr>
+        <w:t xml:space="preserve">ill </w:t>
+      </w:r>
+      <w:r>
+        <w:rPr>
+          <w:rFonts w:asciiTheme="minorHAnsi" w:hAnsiTheme="minorHAnsi" w:cstheme="minorHAnsi"/>
+          <w:sz w:val="28"/>
+          <w:szCs w:val="28"/>
+        </w:rPr>
+        <w:t xml:space="preserve">be called upon in the early stages of testing. One to two waitstaff, a cook, and the business owner </w:t>
+      </w:r>
+      <w:r>
+        <w:rPr>
+          <w:rFonts w:asciiTheme="minorHAnsi" w:hAnsiTheme="minorHAnsi" w:cstheme="minorHAnsi"/>
+          <w:sz w:val="28"/>
+          <w:szCs w:val="28"/>
+        </w:rPr>
+        <w:t>shall</w:t>
+      </w:r>
+      <w:r>
+        <w:rPr>
+          <w:rFonts w:asciiTheme="minorHAnsi" w:hAnsiTheme="minorHAnsi" w:cstheme="minorHAnsi"/>
+          <w:sz w:val="28"/>
+          <w:szCs w:val="28"/>
+        </w:rPr>
+        <w:t xml:space="preserve"> be sufficient to begin with. As testing increases in the later stages of the app’s development, </w:t>
+      </w:r>
+      <w:r>
+        <w:rPr>
+          <w:rFonts w:asciiTheme="minorHAnsi" w:hAnsiTheme="minorHAnsi" w:cstheme="minorHAnsi"/>
+          <w:sz w:val="28"/>
+          <w:szCs w:val="28"/>
+        </w:rPr>
+        <w:t xml:space="preserve">a pool of </w:t>
+      </w:r>
+      <w:r>
+        <w:rPr>
+          <w:rFonts w:asciiTheme="minorHAnsi" w:hAnsiTheme="minorHAnsi" w:cstheme="minorHAnsi"/>
+          <w:sz w:val="28"/>
+          <w:szCs w:val="28"/>
+        </w:rPr>
+        <w:t xml:space="preserve">roughly 15-20 </w:t>
+      </w:r>
+      <w:r>
+        <w:rPr>
+          <w:rFonts w:asciiTheme="minorHAnsi" w:hAnsiTheme="minorHAnsi" w:cstheme="minorHAnsi"/>
+          <w:sz w:val="28"/>
+          <w:szCs w:val="28"/>
+        </w:rPr>
+        <w:t>testers</w:t>
+      </w:r>
+      <w:r>
+        <w:rPr>
+          <w:rFonts w:asciiTheme="minorHAnsi" w:hAnsiTheme="minorHAnsi" w:cstheme="minorHAnsi"/>
+          <w:sz w:val="28"/>
+          <w:szCs w:val="28"/>
+        </w:rPr>
+        <w:t xml:space="preserve"> </w:t>
+      </w:r>
+      <w:r>
+        <w:rPr>
+          <w:rFonts w:asciiTheme="minorHAnsi" w:hAnsiTheme="minorHAnsi" w:cstheme="minorHAnsi"/>
+          <w:sz w:val="28"/>
+          <w:szCs w:val="28"/>
+        </w:rPr>
+        <w:t xml:space="preserve">of various ages and levels of technological savviness </w:t>
+      </w:r>
+      <w:r>
+        <w:rPr>
+          <w:rFonts w:asciiTheme="minorHAnsi" w:hAnsiTheme="minorHAnsi" w:cstheme="minorHAnsi"/>
+          <w:sz w:val="28"/>
+          <w:szCs w:val="28"/>
+        </w:rPr>
+        <w:t>would be ideal</w:t>
+      </w:r>
+      <w:r>
+        <w:rPr>
+          <w:rFonts w:asciiTheme="minorHAnsi" w:hAnsiTheme="minorHAnsi" w:cstheme="minorHAnsi"/>
+          <w:sz w:val="28"/>
+          <w:szCs w:val="28"/>
+        </w:rPr>
+        <w:t xml:space="preserve">, particularly </w:t>
+      </w:r>
+      <w:r>
+        <w:rPr>
+          <w:rFonts w:asciiTheme="minorHAnsi" w:hAnsiTheme="minorHAnsi" w:cstheme="minorHAnsi"/>
+          <w:sz w:val="28"/>
+          <w:szCs w:val="28"/>
+        </w:rPr>
+        <w:t>to help replicate scenarios of</w:t>
+      </w:r>
+      <w:r>
+        <w:rPr>
+          <w:rFonts w:asciiTheme="minorHAnsi" w:hAnsiTheme="minorHAnsi" w:cstheme="minorHAnsi"/>
+          <w:sz w:val="28"/>
+          <w:szCs w:val="28"/>
+        </w:rPr>
+        <w:t xml:space="preserve"> heavy load/traffic on the system.</w:t>
+      </w:r>
+      <w:r>
+        <w:rPr>
+          <w:rFonts w:asciiTheme="minorHAnsi" w:hAnsiTheme="minorHAnsi" w:cstheme="minorHAnsi"/>
+          <w:sz w:val="28"/>
+          <w:szCs w:val="28"/>
+        </w:rPr>
+        <w:t xml:space="preserve"> The app could be offered as a free trial in the restaurant one evening, and/or beta testers could be sought via a company such as </w:t>
+      </w:r>
+      <w:proofErr w:type="spellStart"/>
+      <w:r>
+        <w:rPr>
+          <w:rFonts w:asciiTheme="minorHAnsi" w:hAnsiTheme="minorHAnsi" w:cstheme="minorHAnsi"/>
+          <w:sz w:val="28"/>
+          <w:szCs w:val="28"/>
+        </w:rPr>
+        <w:t>Ubertesters</w:t>
+      </w:r>
+      <w:proofErr w:type="spellEnd"/>
+      <w:r>
+        <w:rPr>
+          <w:rFonts w:asciiTheme="minorHAnsi" w:hAnsiTheme="minorHAnsi" w:cstheme="minorHAnsi"/>
+          <w:sz w:val="28"/>
+          <w:szCs w:val="28"/>
+        </w:rPr>
+        <w:t>.</w:t>
       </w:r>
     </w:p>
     <w:p>
       <w:pPr>
         <w:rPr>
-          <w:color w:val="FF0000"/>
+          <w:rFonts w:asciiTheme="minorHAnsi" w:hAnsiTheme="minorHAnsi" w:cstheme="minorHAnsi"/>
+          <w:sz w:val="28"/>
+          <w:szCs w:val="28"/>
         </w:rPr>
       </w:pPr>
     </w:p>
     <w:p>
-      <w:r>
-        <w:rPr>
+      <w:pPr>
+        <w:rPr>
+          <w:rFonts w:asciiTheme="minorHAnsi" w:hAnsiTheme="minorHAnsi" w:cstheme="minorHAnsi"/>
+          <w:sz w:val="28"/>
+          <w:szCs w:val="28"/>
+        </w:rPr>
+      </w:pPr>
+      <w:r>
+        <w:rPr>
+          <w:rFonts w:asciiTheme="minorHAnsi" w:hAnsiTheme="minorHAnsi" w:cstheme="minorHAnsi"/>
+          <w:sz w:val="28"/>
+          <w:szCs w:val="28"/>
+        </w:rPr>
+        <w:t>While it can never be known if a program is entirely bug free, s</w:t>
+      </w:r>
+      <w:r>
+        <w:rPr>
+          <w:rFonts w:asciiTheme="minorHAnsi" w:hAnsiTheme="minorHAnsi" w:cstheme="minorHAnsi"/>
+          <w:sz w:val="28"/>
+          <w:szCs w:val="28"/>
+        </w:rPr>
+        <w:t xml:space="preserve">ome </w:t>
+      </w:r>
+      <w:r>
+        <w:rPr>
+          <w:rFonts w:asciiTheme="minorHAnsi" w:hAnsiTheme="minorHAnsi" w:cstheme="minorHAnsi"/>
+          <w:sz w:val="28"/>
+          <w:szCs w:val="28"/>
+        </w:rPr>
+        <w:t xml:space="preserve">valid </w:t>
+      </w:r>
+      <w:r>
+        <w:rPr>
+          <w:rFonts w:asciiTheme="minorHAnsi" w:hAnsiTheme="minorHAnsi" w:cstheme="minorHAnsi"/>
+          <w:sz w:val="28"/>
+          <w:szCs w:val="28"/>
+        </w:rPr>
+        <w:t>markers</w:t>
+      </w:r>
+      <w:r>
+        <w:rPr>
+          <w:rFonts w:asciiTheme="minorHAnsi" w:hAnsiTheme="minorHAnsi" w:cstheme="minorHAnsi"/>
+          <w:sz w:val="28"/>
+          <w:szCs w:val="28"/>
+        </w:rPr>
+        <w:t xml:space="preserve"> to indicate successful test phase completion </w:t>
+      </w:r>
+      <w:r>
+        <w:rPr>
+          <w:rFonts w:asciiTheme="minorHAnsi" w:hAnsiTheme="minorHAnsi" w:cstheme="minorHAnsi"/>
+          <w:sz w:val="28"/>
+          <w:szCs w:val="28"/>
+        </w:rPr>
+        <w:t xml:space="preserve">would be </w:t>
+      </w:r>
+      <w:r>
+        <w:rPr>
+          <w:rFonts w:asciiTheme="minorHAnsi" w:hAnsiTheme="minorHAnsi" w:cstheme="minorHAnsi"/>
+          <w:sz w:val="28"/>
+          <w:szCs w:val="28"/>
+        </w:rPr>
+        <w:t>an</w:t>
+      </w:r>
+      <w:r>
+        <w:rPr>
+          <w:rFonts w:asciiTheme="minorHAnsi" w:hAnsiTheme="minorHAnsi" w:cstheme="minorHAnsi"/>
+          <w:sz w:val="28"/>
+          <w:szCs w:val="28"/>
+        </w:rPr>
+        <w:t xml:space="preserve"> </w:t>
+      </w:r>
+      <w:r>
+        <w:rPr>
+          <w:rFonts w:asciiTheme="minorHAnsi" w:hAnsiTheme="minorHAnsi" w:cstheme="minorHAnsi"/>
+          <w:sz w:val="28"/>
+          <w:szCs w:val="28"/>
+        </w:rPr>
+        <w:t xml:space="preserve">app </w:t>
+      </w:r>
+      <w:r>
+        <w:rPr>
+          <w:rFonts w:asciiTheme="minorHAnsi" w:hAnsiTheme="minorHAnsi" w:cstheme="minorHAnsi"/>
+          <w:sz w:val="28"/>
+          <w:szCs w:val="28"/>
+        </w:rPr>
+        <w:t xml:space="preserve">which has </w:t>
+      </w:r>
+      <w:r>
+        <w:rPr>
+          <w:rFonts w:asciiTheme="minorHAnsi" w:hAnsiTheme="minorHAnsi" w:cstheme="minorHAnsi"/>
+          <w:sz w:val="28"/>
+          <w:szCs w:val="28"/>
+        </w:rPr>
+        <w:t>had all known bugs corrected</w:t>
+      </w:r>
+      <w:r>
+        <w:rPr>
+          <w:rFonts w:asciiTheme="minorHAnsi" w:hAnsiTheme="minorHAnsi" w:cstheme="minorHAnsi"/>
+          <w:sz w:val="28"/>
+          <w:szCs w:val="28"/>
+        </w:rPr>
+        <w:t xml:space="preserve">, </w:t>
+      </w:r>
+      <w:r>
+        <w:rPr>
+          <w:rFonts w:asciiTheme="minorHAnsi" w:hAnsiTheme="minorHAnsi" w:cstheme="minorHAnsi"/>
+          <w:sz w:val="28"/>
+          <w:szCs w:val="28"/>
+        </w:rPr>
+        <w:t xml:space="preserve">and a consensus among the </w:t>
+      </w:r>
+      <w:r>
+        <w:rPr>
+          <w:rFonts w:asciiTheme="minorHAnsi" w:hAnsiTheme="minorHAnsi" w:cstheme="minorHAnsi"/>
+          <w:sz w:val="28"/>
+          <w:szCs w:val="28"/>
+        </w:rPr>
+        <w:t>majority of users</w:t>
+      </w:r>
+      <w:r>
+        <w:rPr>
+          <w:rFonts w:asciiTheme="minorHAnsi" w:hAnsiTheme="minorHAnsi" w:cstheme="minorHAnsi"/>
+          <w:sz w:val="28"/>
+          <w:szCs w:val="28"/>
+        </w:rPr>
+        <w:t xml:space="preserve"> that the </w:t>
+      </w:r>
+      <w:r>
+        <w:rPr>
+          <w:rFonts w:asciiTheme="minorHAnsi" w:hAnsiTheme="minorHAnsi" w:cstheme="minorHAnsi"/>
+          <w:sz w:val="28"/>
+          <w:szCs w:val="28"/>
+        </w:rPr>
+        <w:t>app</w:t>
+      </w:r>
+      <w:r>
+        <w:rPr>
+          <w:rFonts w:asciiTheme="minorHAnsi" w:hAnsiTheme="minorHAnsi" w:cstheme="minorHAnsi"/>
+          <w:sz w:val="28"/>
+          <w:szCs w:val="28"/>
+        </w:rPr>
+        <w:t xml:space="preserve"> would </w:t>
+      </w:r>
+      <w:r>
+        <w:rPr>
+          <w:rFonts w:asciiTheme="minorHAnsi" w:hAnsiTheme="minorHAnsi" w:cstheme="minorHAnsi"/>
+          <w:sz w:val="28"/>
+          <w:szCs w:val="28"/>
+        </w:rPr>
+        <w:t xml:space="preserve">greatly </w:t>
+      </w:r>
+      <w:r>
+        <w:rPr>
+          <w:rFonts w:asciiTheme="minorHAnsi" w:hAnsiTheme="minorHAnsi" w:cstheme="minorHAnsi"/>
+          <w:sz w:val="28"/>
+          <w:szCs w:val="28"/>
+        </w:rPr>
+        <w:t>benefit their business and workflow.</w:t>
+      </w:r>
+      <w:r>
+        <w:rPr>
+          <w:rFonts w:asciiTheme="minorHAnsi" w:hAnsiTheme="minorHAnsi" w:cstheme="minorHAnsi"/>
+          <w:sz w:val="28"/>
+          <w:szCs w:val="28"/>
+        </w:rPr>
+        <w:t xml:space="preserve"> </w:t>
+      </w:r>
+    </w:p>
+    <w:p>
+      <w:pPr>
+        <w:rPr>
+          <w:rFonts w:asciiTheme="minorHAnsi" w:hAnsiTheme="minorHAnsi" w:cstheme="minorHAnsi"/>
+          <w:color w:val="FF0000"/>
+          <w:sz w:val="28"/>
+          <w:szCs w:val="28"/>
+        </w:rPr>
+      </w:pPr>
+    </w:p>
+    <w:p>
+      <w:pPr>
+        <w:rPr>
+          <w:rFonts w:asciiTheme="minorHAnsi" w:hAnsiTheme="minorHAnsi" w:cstheme="minorHAnsi"/>
+          <w:color w:val="FF0000"/>
+          <w:sz w:val="28"/>
+          <w:szCs w:val="28"/>
+        </w:rPr>
+      </w:pPr>
+    </w:p>
+    <w:p>
+      <w:pPr>
+        <w:rPr>
+          <w:rFonts w:asciiTheme="minorHAnsi" w:hAnsiTheme="minorHAnsi" w:cstheme="minorHAnsi"/>
+          <w:color w:val="FF0000"/>
+          <w:sz w:val="28"/>
+          <w:szCs w:val="28"/>
+        </w:rPr>
+      </w:pPr>
+    </w:p>
+    <w:p>
+      <w:pPr>
+        <w:rPr>
+          <w:rFonts w:asciiTheme="minorHAnsi" w:hAnsiTheme="minorHAnsi" w:cstheme="minorHAnsi"/>
+          <w:sz w:val="28"/>
+          <w:szCs w:val="28"/>
+        </w:rPr>
+      </w:pPr>
+      <w:r>
+        <w:rPr>
+          <w:rFonts w:asciiTheme="minorHAnsi" w:hAnsiTheme="minorHAnsi" w:cstheme="minorHAnsi"/>
+          <w:sz w:val="28"/>
+          <w:szCs w:val="28"/>
+        </w:rPr>
+        <w:t>References</w:t>
+      </w:r>
+    </w:p>
+    <w:p>
+      <w:pPr>
+        <w:rPr>
+          <w:rFonts w:asciiTheme="minorHAnsi" w:hAnsiTheme="minorHAnsi" w:cstheme="minorHAnsi"/>
+          <w:color w:val="FF0000"/>
+          <w:sz w:val="28"/>
+          <w:szCs w:val="28"/>
+        </w:rPr>
+      </w:pPr>
+    </w:p>
+    <w:p>
+      <w:pPr>
+        <w:rPr>
+          <w:rFonts w:asciiTheme="minorHAnsi" w:hAnsiTheme="minorHAnsi" w:cstheme="minorHAnsi"/>
+          <w:sz w:val="28"/>
+          <w:szCs w:val="28"/>
+        </w:rPr>
+      </w:pPr>
+      <w:r>
+        <w:rPr>
+          <w:rFonts w:asciiTheme="minorHAnsi" w:hAnsiTheme="minorHAnsi" w:cstheme="minorHAnsi"/>
           <w:color w:val="000000"/>
+          <w:sz w:val="28"/>
+          <w:szCs w:val="28"/>
           <w:shd w:val="clear" w:color="auto" w:fill="FFFFFF"/>
         </w:rPr>
         <w:t>Parmar, D., 2020. </w:t>
       </w:r>
       <w:r>
         <w:rPr>
+          <w:rFonts w:asciiTheme="minorHAnsi" w:hAnsiTheme="minorHAnsi" w:cstheme="minorHAnsi"/>
           <w:i/>
           <w:iCs/>
           <w:color w:val="000000"/>
+          <w:sz w:val="28"/>
+          <w:szCs w:val="28"/>
           <w:shd w:val="clear" w:color="auto" w:fill="FFFFFF"/>
         </w:rPr>
         <w:t>Exploratory Testing | Atlassian</w:t>
       </w:r>
       <w:r>
         <w:rPr>
+          <w:rFonts w:asciiTheme="minorHAnsi" w:hAnsiTheme="minorHAnsi" w:cstheme="minorHAnsi"/>
           <w:color w:val="000000"/>
+          <w:sz w:val="28"/>
+          <w:szCs w:val="28"/>
           <w:shd w:val="clear" w:color="auto" w:fill="FFFFFF"/>
         </w:rPr>
         <w:t>. [online] Atlassian. Available at: &lt;https://www.atlassian.com/continuous-delivery/software-testing/exploratory-testing&gt; [Accessed 22 November 2020].</w:t>
@@ -1557,30 +3721,49 @@
     <w:p>
       <w:pPr>
         <w:rPr>
+          <w:rFonts w:asciiTheme="minorHAnsi" w:hAnsiTheme="minorHAnsi" w:cstheme="minorHAnsi"/>
           <w:color w:val="FF0000"/>
+          <w:sz w:val="28"/>
+          <w:szCs w:val="28"/>
         </w:rPr>
       </w:pPr>
     </w:p>
     <w:p>
-      <w:r>
-        <w:rPr>
+      <w:pPr>
+        <w:rPr>
+          <w:rFonts w:asciiTheme="minorHAnsi" w:hAnsiTheme="minorHAnsi" w:cstheme="minorHAnsi"/>
+          <w:sz w:val="28"/>
+          <w:szCs w:val="28"/>
+        </w:rPr>
+      </w:pPr>
+      <w:r>
+        <w:rPr>
+          <w:rFonts w:asciiTheme="minorHAnsi" w:hAnsiTheme="minorHAnsi" w:cstheme="minorHAnsi"/>
           <w:color w:val="000000"/>
+          <w:sz w:val="28"/>
+          <w:szCs w:val="28"/>
           <w:shd w:val="clear" w:color="auto" w:fill="FFFFFF"/>
         </w:rPr>
         <w:t>SOFTWARE TESTING Fundamentals. 2020. </w:t>
       </w:r>
       <w:r>
         <w:rPr>
+          <w:rFonts w:asciiTheme="minorHAnsi" w:hAnsiTheme="minorHAnsi" w:cstheme="minorHAnsi"/>
           <w:i/>
           <w:iCs/>
           <w:color w:val="000000"/>
+          <w:sz w:val="28"/>
+          <w:szCs w:val="28"/>
           <w:shd w:val="clear" w:color="auto" w:fill="FFFFFF"/>
         </w:rPr>
         <w:t>Unit Testing - SOFTWARE TESTING Fundamentals</w:t>
       </w:r>
       <w:r>
         <w:rPr>
+          <w:rFonts w:asciiTheme="minorHAnsi" w:hAnsiTheme="minorHAnsi" w:cstheme="minorHAnsi"/>
           <w:color w:val="000000"/>
+          <w:sz w:val="28"/>
+          <w:szCs w:val="28"/>
           <w:shd w:val="clear" w:color="auto" w:fill="FFFFFF"/>
         </w:rPr>
         <w:t>. [online] Available at: &lt;https://softwaretestingfundamentals.com/unit-testing/&gt; [Accessed 22 November 2020].</w:t>
@@ -1589,30 +3772,49 @@
     <w:p>
       <w:pPr>
         <w:rPr>
+          <w:rFonts w:asciiTheme="minorHAnsi" w:hAnsiTheme="minorHAnsi" w:cstheme="minorHAnsi"/>
           <w:color w:val="FF0000"/>
+          <w:sz w:val="28"/>
+          <w:szCs w:val="28"/>
         </w:rPr>
       </w:pPr>
     </w:p>
     <w:p>
-      <w:r>
-        <w:rPr>
+      <w:pPr>
+        <w:rPr>
+          <w:rFonts w:asciiTheme="minorHAnsi" w:hAnsiTheme="minorHAnsi" w:cstheme="minorHAnsi"/>
+          <w:sz w:val="28"/>
+          <w:szCs w:val="28"/>
+        </w:rPr>
+      </w:pPr>
+      <w:r>
+        <w:rPr>
+          <w:rFonts w:asciiTheme="minorHAnsi" w:hAnsiTheme="minorHAnsi" w:cstheme="minorHAnsi"/>
           <w:color w:val="000000"/>
+          <w:sz w:val="28"/>
+          <w:szCs w:val="28"/>
           <w:shd w:val="clear" w:color="auto" w:fill="FFFFFF"/>
         </w:rPr>
         <w:t>SOFTWARE TESTING Fundamentals. 2020. </w:t>
       </w:r>
       <w:r>
         <w:rPr>
+          <w:rFonts w:asciiTheme="minorHAnsi" w:hAnsiTheme="minorHAnsi" w:cstheme="minorHAnsi"/>
           <w:i/>
           <w:iCs/>
           <w:color w:val="000000"/>
+          <w:sz w:val="28"/>
+          <w:szCs w:val="28"/>
           <w:shd w:val="clear" w:color="auto" w:fill="FFFFFF"/>
         </w:rPr>
         <w:t>Integration Testing - SOFTWARE TESTING Fundamentals</w:t>
       </w:r>
       <w:r>
         <w:rPr>
+          <w:rFonts w:asciiTheme="minorHAnsi" w:hAnsiTheme="minorHAnsi" w:cstheme="minorHAnsi"/>
           <w:color w:val="000000"/>
+          <w:sz w:val="28"/>
+          <w:szCs w:val="28"/>
           <w:shd w:val="clear" w:color="auto" w:fill="FFFFFF"/>
         </w:rPr>
         <w:t>. [online] Available at: &lt;https://softwaretestingfundamentals.com/integration-testing/&gt; [Accessed 23 November 2020].</w:t>
@@ -1621,7 +3823,10 @@
     <w:p>
       <w:pPr>
         <w:rPr>
+          <w:rFonts w:asciiTheme="minorHAnsi" w:hAnsiTheme="minorHAnsi" w:cstheme="minorHAnsi"/>
           <w:color w:val="FF0000"/>
+          <w:sz w:val="28"/>
+          <w:szCs w:val="28"/>
         </w:rPr>
       </w:pPr>
     </w:p>

</xml_diff>